<commit_message>
added to midterm progress report
</commit_message>
<xml_diff>
--- a/Midterm_Progress_Report.docx
+++ b/Midterm_Progress_Report.docx
@@ -513,6 +513,14 @@
     </w:p>
     <w:p>
       <w:pPr>
+        <w:pStyle w:val="Abstract"/>
+        <w:rPr>
+          <w14:ligatures w14:val="standard"/>
+        </w:rPr>
+      </w:pPr>
+    </w:p>
+    <w:p>
+      <w:pPr>
         <w:pStyle w:val="Para"/>
         <w:ind w:firstLine="0"/>
       </w:pPr>
@@ -531,127 +539,151 @@
     </w:p>
     <w:p>
       <w:pPr>
-        <w:ind w:left="720" w:hanging="360"/>
-      </w:pPr>
-      <w:r>
-        <w:rPr>
-          <w:rFonts w:ascii="Symbol" w:hAnsi="Symbol"/>
-        </w:rPr>
-        <w:t></w:t>
-      </w:r>
-      <w:r>
-        <w:rPr>
-          <w:rFonts w:ascii="Symbol" w:hAnsi="Symbol"/>
-        </w:rPr>
-        <w:tab/>
-      </w:r>
-      <w:r>
-        <w:rPr>
-          <w14:ligatures w14:val="standard"/>
-        </w:rPr>
-        <w:t>Modification of increment operators to decrement</w:t>
-      </w:r>
-    </w:p>
-    <w:p>
-      <w:pPr>
-        <w:ind w:left="720" w:hanging="360"/>
-      </w:pPr>
-      <w:r>
-        <w:rPr>
-          <w:rFonts w:ascii="Symbol" w:hAnsi="Symbol"/>
-        </w:rPr>
-        <w:t></w:t>
-      </w:r>
-      <w:r>
-        <w:rPr>
-          <w:rFonts w:ascii="Symbol" w:hAnsi="Symbol"/>
-        </w:rPr>
-        <w:tab/>
-      </w:r>
-      <w:r>
-        <w:rPr>
-          <w14:ligatures w14:val="standard"/>
-        </w:rPr>
-        <w:t>Negation of certain values</w:t>
-      </w:r>
-    </w:p>
-    <w:p>
-      <w:pPr>
-        <w:ind w:left="720" w:hanging="360"/>
-      </w:pPr>
-      <w:r>
-        <w:rPr>
-          <w:rFonts w:ascii="Symbol" w:hAnsi="Symbol"/>
-        </w:rPr>
-        <w:t></w:t>
-      </w:r>
-      <w:r>
-        <w:rPr>
-          <w:rFonts w:ascii="Symbol" w:hAnsi="Symbol"/>
-        </w:rPr>
-        <w:tab/>
-      </w:r>
-      <w:r>
-        <w:rPr>
-          <w14:ligatures w14:val="standard"/>
-        </w:rPr>
-        <w:t>Modification of constants</w:t>
-      </w:r>
-    </w:p>
-    <w:p>
-      <w:pPr>
-        <w:ind w:left="720" w:hanging="360"/>
-      </w:pPr>
-      <w:r>
-        <w:rPr>
-          <w:rFonts w:ascii="Symbol" w:hAnsi="Symbol"/>
-        </w:rPr>
-        <w:t></w:t>
-      </w:r>
-      <w:r>
-        <w:rPr>
-          <w:rFonts w:ascii="Symbol" w:hAnsi="Symbol"/>
-        </w:rPr>
-        <w:tab/>
-      </w:r>
-      <w:r>
-        <w:rPr>
-          <w14:ligatures w14:val="standard"/>
-        </w:rPr>
-        <w:t>Modification of comparison operators</w:t>
-      </w:r>
-    </w:p>
-    <w:p>
-      <w:pPr>
-        <w:pStyle w:val="Para"/>
-      </w:pPr>
-    </w:p>
-    <w:p>
-      <w:pPr>
-        <w:pStyle w:val="Head1"/>
-      </w:pPr>
-      <w:r>
-        <w:lastRenderedPageBreak/>
-        <w:t>2</w:t>
-      </w:r>
-      <w:r>
-        <w:rPr>
-          <w:szCs w:val="22"/>
-        </w:rPr>
-        <w:t> </w:t>
-      </w:r>
-      <w:r>
-        <w:t>Proposed Additions to PIT</w:t>
-      </w:r>
-    </w:p>
-    <w:p>
-      <w:pPr>
         <w:pStyle w:val="Para"/>
         <w:ind w:firstLine="0"/>
       </w:pPr>
+    </w:p>
+    <w:p>
+      <w:pPr>
+        <w:pStyle w:val="Para"/>
+        <w:ind w:firstLine="0"/>
+      </w:pPr>
+    </w:p>
+    <w:p>
+      <w:pPr>
+        <w:ind w:left="720" w:hanging="360"/>
+      </w:pPr>
+      <w:r>
+        <w:rPr>
+          <w:rFonts w:ascii="Symbol" w:hAnsi="Symbol"/>
+        </w:rPr>
+        <w:t></w:t>
+      </w:r>
+      <w:r>
+        <w:rPr>
+          <w:rFonts w:ascii="Symbol" w:hAnsi="Symbol"/>
+        </w:rPr>
+        <w:tab/>
+      </w:r>
+      <w:r>
+        <w:rPr>
+          <w14:ligatures w14:val="standard"/>
+        </w:rPr>
+        <w:t>Modification of increment operators to decrement</w:t>
+      </w:r>
+    </w:p>
+    <w:p>
+      <w:pPr>
+        <w:ind w:left="720" w:hanging="360"/>
+      </w:pPr>
+      <w:r>
+        <w:rPr>
+          <w:rFonts w:ascii="Symbol" w:hAnsi="Symbol"/>
+        </w:rPr>
+        <w:t></w:t>
+      </w:r>
+      <w:r>
+        <w:rPr>
+          <w:rFonts w:ascii="Symbol" w:hAnsi="Symbol"/>
+        </w:rPr>
+        <w:tab/>
+      </w:r>
+      <w:r>
+        <w:rPr>
+          <w14:ligatures w14:val="standard"/>
+        </w:rPr>
+        <w:t>Negation of certain values</w:t>
+      </w:r>
+    </w:p>
+    <w:p>
+      <w:pPr>
+        <w:ind w:left="720" w:hanging="360"/>
+      </w:pPr>
+      <w:r>
+        <w:rPr>
+          <w:rFonts w:ascii="Symbol" w:hAnsi="Symbol"/>
+        </w:rPr>
+        <w:t></w:t>
+      </w:r>
+      <w:r>
+        <w:rPr>
+          <w:rFonts w:ascii="Symbol" w:hAnsi="Symbol"/>
+        </w:rPr>
+        <w:tab/>
+      </w:r>
+      <w:r>
+        <w:rPr>
+          <w14:ligatures w14:val="standard"/>
+        </w:rPr>
+        <w:t>Modification of constants</w:t>
+      </w:r>
+    </w:p>
+    <w:p>
+      <w:pPr>
+        <w:ind w:left="720" w:hanging="360"/>
+      </w:pPr>
+      <w:r>
+        <w:rPr>
+          <w:rFonts w:ascii="Symbol" w:hAnsi="Symbol"/>
+        </w:rPr>
+        <w:lastRenderedPageBreak/>
+        <w:t></w:t>
+      </w:r>
+      <w:r>
+        <w:rPr>
+          <w:rFonts w:ascii="Symbol" w:hAnsi="Symbol"/>
+        </w:rPr>
+        <w:tab/>
+      </w:r>
+      <w:r>
+        <w:rPr>
+          <w14:ligatures w14:val="standard"/>
+        </w:rPr>
+        <w:t>Modification of comparison operators</w:t>
+      </w:r>
+    </w:p>
+    <w:p>
+      <w:pPr>
+        <w:pStyle w:val="Para"/>
+      </w:pPr>
+    </w:p>
+    <w:p>
+      <w:pPr>
+        <w:pStyle w:val="Head1"/>
+      </w:pPr>
+      <w:r>
+        <w:t>2</w:t>
+      </w:r>
+      <w:r>
+        <w:rPr>
+          <w:szCs w:val="22"/>
+        </w:rPr>
+        <w:t> </w:t>
+      </w:r>
+      <w:r>
+        <w:t>Proposed Additions to PIT</w:t>
+      </w:r>
+    </w:p>
+    <w:p>
+      <w:pPr>
+        <w:pStyle w:val="Para"/>
+        <w:ind w:firstLine="0"/>
+      </w:pPr>
       <w:r>
         <w:t>This project will add several mutations to the suite of available code modifications.  These include:</w:t>
       </w:r>
+    </w:p>
+    <w:p>
+      <w:pPr>
+        <w:pStyle w:val="Para"/>
+        <w:ind w:firstLine="0"/>
+      </w:pPr>
+    </w:p>
+    <w:p>
+      <w:pPr>
+        <w:pStyle w:val="Para"/>
+        <w:ind w:firstLine="0"/>
+      </w:pPr>
     </w:p>
     <w:p>
       <w:pPr>
@@ -838,6 +870,15 @@
     </w:p>
     <w:p>
       <w:pPr>
+        <w:pStyle w:val="Statements"/>
+        <w:ind w:left="720" w:hanging="360"/>
+        <w:rPr>
+          <w:sz w:val="22"/>
+        </w:rPr>
+      </w:pPr>
+    </w:p>
+    <w:p>
+      <w:pPr>
         <w:pStyle w:val="Head1"/>
       </w:pPr>
       <w:r>
@@ -909,7 +950,11 @@
         <w:t xml:space="preserve"> </w:t>
       </w:r>
       <w:r>
-        <w:t>three techniques to obtain its results: working on bytecode</w:t>
+        <w:t xml:space="preserve">three techniques to obtain its results: </w:t>
+      </w:r>
+      <w:r>
+        <w:lastRenderedPageBreak/>
+        <w:t>working on bytecode</w:t>
       </w:r>
       <w:r>
         <w:t xml:space="preserve"> </w:t>
@@ -939,11 +984,7 @@
         <w:t xml:space="preserve"> </w:t>
       </w:r>
       <w:r>
-        <w:t xml:space="preserve">makes the navigation between source code </w:t>
-      </w:r>
-      <w:r>
-        <w:lastRenderedPageBreak/>
-        <w:t>and mutants easy</w:t>
+        <w:t>makes the navigation between source code and mutants easy</w:t>
       </w:r>
       <w:r>
         <w:t xml:space="preserve"> </w:t>
@@ -998,6 +1039,18 @@
       <w:r>
         <w:t xml:space="preserve"> modifications to PIT will be evaluated on five real world projects chosen from GitHub. Each project will contain a minimum of 1,000 lines of code, and will be evaluated after running at least 50 tests per project. The overall quality of the test suites, when tested with the augmented PIT, will be measured using the mutation adequacy score given in equation (1).</w:t>
       </w:r>
+    </w:p>
+    <w:p>
+      <w:pPr>
+        <w:pStyle w:val="AckPara"/>
+        <w:jc w:val="left"/>
+      </w:pPr>
+    </w:p>
+    <w:p>
+      <w:pPr>
+        <w:pStyle w:val="AckPara"/>
+        <w:jc w:val="left"/>
+      </w:pPr>
     </w:p>
     <w:p>
       <w:pPr>
@@ -1068,34 +1121,12 @@
         <w:pStyle w:val="AckPara"/>
         <w:jc w:val="left"/>
       </w:pPr>
-      <w:r>
-        <w:t xml:space="preserve">Where, P = Program under test, TS = Test suite, </w:t>
-      </w:r>
-      <w:proofErr w:type="spellStart"/>
-      <w:r>
-        <w:t>Kn</w:t>
-      </w:r>
-      <w:proofErr w:type="spellEnd"/>
-      <w:r>
-        <w:t xml:space="preserve"> = number</w:t>
-      </w:r>
     </w:p>
     <w:p>
       <w:pPr>
         <w:pStyle w:val="AckPara"/>
         <w:jc w:val="left"/>
       </w:pPr>
-      <w:r>
-        <w:t xml:space="preserve">of Killed mutants, M = total number of Mutants, </w:t>
-      </w:r>
-      <w:proofErr w:type="spellStart"/>
-      <w:r>
-        <w:t>En</w:t>
-      </w:r>
-      <w:proofErr w:type="spellEnd"/>
-      <w:r>
-        <w:t xml:space="preserve"> = number</w:t>
-      </w:r>
     </w:p>
     <w:p>
       <w:pPr>
@@ -1103,7 +1134,15 @@
         <w:jc w:val="left"/>
       </w:pPr>
       <w:r>
-        <w:t>of equivalent mutants.</w:t>
+        <w:t xml:space="preserve">Where, P = Program under test, TS = Test suite, </w:t>
+      </w:r>
+      <w:proofErr w:type="spellStart"/>
+      <w:r>
+        <w:t>Kn</w:t>
+      </w:r>
+      <w:proofErr w:type="spellEnd"/>
+      <w:r>
+        <w:t xml:space="preserve"> = number</w:t>
       </w:r>
     </w:p>
     <w:p>
@@ -1111,25 +1150,16 @@
         <w:pStyle w:val="AckPara"/>
         <w:jc w:val="left"/>
       </w:pPr>
-    </w:p>
-    <w:p>
-      <w:pPr>
-        <w:pStyle w:val="Head1"/>
-      </w:pPr>
-      <w:r>
-        <w:t>5</w:t>
-      </w:r>
-      <w:r>
-        <w:rPr>
-          <w:szCs w:val="22"/>
-        </w:rPr>
-        <w:t> </w:t>
-      </w:r>
-      <w:r>
-        <w:t>Progress</w:t>
-      </w:r>
-      <w:r>
-        <w:t xml:space="preserve"> </w:t>
+      <w:r>
+        <w:t xml:space="preserve">of Killed mutants, M = total number of Mutants, </w:t>
+      </w:r>
+      <w:proofErr w:type="spellStart"/>
+      <w:r>
+        <w:t>En</w:t>
+      </w:r>
+      <w:proofErr w:type="spellEnd"/>
+      <w:r>
+        <w:t xml:space="preserve"> = number</w:t>
       </w:r>
     </w:p>
     <w:p>
@@ -1138,14 +1168,718 @@
         <w:jc w:val="left"/>
       </w:pPr>
       <w:r>
-        <w:t xml:space="preserve">This section is meant to update on how the project was progressing at time of midterm progress report submissions. </w:t>
-      </w:r>
+        <w:t>of equivalent mutants.</w:t>
+      </w:r>
+    </w:p>
+    <w:p>
+      <w:pPr>
+        <w:pStyle w:val="AckPara"/>
+        <w:jc w:val="left"/>
+      </w:pPr>
+    </w:p>
+    <w:p>
+      <w:pPr>
+        <w:pStyle w:val="Head1"/>
+      </w:pPr>
+      <w:r>
+        <w:t>5</w:t>
+      </w:r>
+      <w:r>
+        <w:rPr>
+          <w:szCs w:val="22"/>
+        </w:rPr>
+        <w:t> </w:t>
+      </w:r>
+      <w:r>
+        <w:t>Progress</w:t>
+      </w:r>
+      <w:r>
+        <w:t xml:space="preserve"> </w:t>
+      </w:r>
+    </w:p>
+    <w:p>
+      <w:pPr>
+        <w:pStyle w:val="AckPara"/>
+        <w:jc w:val="left"/>
+      </w:pPr>
+      <w:r>
+        <w:t xml:space="preserve">This section is meant to update on how the project was progressing at </w:t>
+      </w:r>
+      <w:r>
+        <w:t xml:space="preserve">the </w:t>
+      </w:r>
+      <w:r>
+        <w:t xml:space="preserve">time of </w:t>
+      </w:r>
+      <w:r>
+        <w:t xml:space="preserve">our </w:t>
+      </w:r>
+      <w:r>
+        <w:t xml:space="preserve">midterm progress report </w:t>
+      </w:r>
+      <w:r>
+        <w:t>submission</w:t>
+      </w:r>
+      <w:r>
+        <w:t xml:space="preserve">. </w:t>
+      </w:r>
+      <w:r>
+        <w:t>The format is meant to highlight evaluation and procedural steps we that have been completed. A separate section, section 6, will discuss our plans for completing the remainder of the project.</w:t>
+      </w:r>
+    </w:p>
+    <w:p>
+      <w:pPr>
+        <w:pStyle w:val="AckPara"/>
+        <w:jc w:val="left"/>
+      </w:pPr>
+    </w:p>
+    <w:p>
+      <w:pPr>
+        <w:pStyle w:val="AckPara"/>
+        <w:jc w:val="left"/>
+        <w:rPr>
+          <w:b/>
+        </w:rPr>
+      </w:pPr>
+      <w:r>
+        <w:rPr>
+          <w:b/>
+        </w:rPr>
+        <w:t>REPOSITORY</w:t>
+      </w:r>
+    </w:p>
+    <w:p>
+      <w:pPr>
+        <w:pStyle w:val="AckPara"/>
+        <w:jc w:val="left"/>
+      </w:pPr>
+    </w:p>
+    <w:p>
+      <w:pPr>
+        <w:pStyle w:val="AckPara"/>
+        <w:jc w:val="left"/>
+      </w:pPr>
+      <w:r>
+        <w:t>For purposes of collaboration</w:t>
+      </w:r>
+      <w:r>
+        <w:t>, and eventual project evaluation,</w:t>
+      </w:r>
+      <w:r>
+        <w:t xml:space="preserve"> we were required to choose a repository that would store all of our project assets. Assets included in the repository are source code for the augmented PIT utility, and any documentation created for the purpose of completing this project. </w:t>
+      </w:r>
+    </w:p>
+    <w:p>
+      <w:pPr>
+        <w:pStyle w:val="AckPara"/>
+        <w:jc w:val="left"/>
+      </w:pPr>
+    </w:p>
+    <w:p>
+      <w:pPr>
+        <w:pStyle w:val="AckPara"/>
+        <w:jc w:val="left"/>
+      </w:pPr>
+      <w:r>
+        <w:t xml:space="preserve">The repository we chose to use was </w:t>
+      </w:r>
+      <w:proofErr w:type="spellStart"/>
+      <w:r>
+        <w:t>git</w:t>
+      </w:r>
+      <w:proofErr w:type="spellEnd"/>
+      <w:r>
+        <w:t xml:space="preserve">. We chose </w:t>
+      </w:r>
+      <w:proofErr w:type="spellStart"/>
+      <w:r>
+        <w:t>git</w:t>
+      </w:r>
+      <w:proofErr w:type="spellEnd"/>
+      <w:r>
+        <w:t xml:space="preserve"> because everyone in the group was familiar with it. Because everyone was familiar with it, we would not have to spend a lot of effort on learning a new repository.</w:t>
+      </w:r>
+    </w:p>
+    <w:p>
+      <w:pPr>
+        <w:pStyle w:val="AckPara"/>
+        <w:jc w:val="left"/>
+      </w:pPr>
+    </w:p>
+    <w:p>
+      <w:pPr>
+        <w:pStyle w:val="AckPara"/>
+        <w:jc w:val="left"/>
+      </w:pPr>
+      <w:r>
+        <w:t xml:space="preserve">The project guidelines also required we host our repository, so that everyone in the group could access the most up to date source code and documentation, and also so the project could be </w:t>
+      </w:r>
+      <w:r>
+        <w:lastRenderedPageBreak/>
+        <w:t xml:space="preserve">evaluated by the TA on submission. Rather than hosting the repository ourselves, we elected to use </w:t>
+      </w:r>
+      <w:proofErr w:type="spellStart"/>
+      <w:r>
+        <w:t>Github</w:t>
+      </w:r>
+      <w:proofErr w:type="spellEnd"/>
+      <w:r>
+        <w:t xml:space="preserve">. </w:t>
+      </w:r>
+    </w:p>
+    <w:p>
+      <w:pPr>
+        <w:pStyle w:val="AckPara"/>
+        <w:jc w:val="left"/>
+      </w:pPr>
+    </w:p>
+    <w:p>
+      <w:pPr>
+        <w:pStyle w:val="AckPara"/>
+        <w:jc w:val="left"/>
+      </w:pPr>
+      <w:r>
+        <w:t xml:space="preserve">Everyone in the group has accessed the repository and built a local copy on their machines. The repository can be accessed by its members at </w:t>
+      </w:r>
+      <w:r>
+        <w:t>https://github.com/matthewbachelder/cs6367.git</w:t>
+      </w:r>
+    </w:p>
+    <w:p>
+      <w:pPr>
+        <w:pStyle w:val="AckPara"/>
+        <w:jc w:val="left"/>
+      </w:pPr>
+    </w:p>
+    <w:p>
+      <w:pPr>
+        <w:pStyle w:val="AckPara"/>
+        <w:jc w:val="left"/>
+      </w:pPr>
+    </w:p>
+    <w:p>
+      <w:pPr>
+        <w:pStyle w:val="AckPara"/>
+        <w:jc w:val="left"/>
+        <w:rPr>
+          <w:b/>
+        </w:rPr>
+      </w:pPr>
+      <w:r>
+        <w:rPr>
+          <w:b/>
+        </w:rPr>
+        <w:t>PLANNING</w:t>
+      </w:r>
+    </w:p>
+    <w:p>
+      <w:pPr>
+        <w:pStyle w:val="AckPara"/>
+        <w:jc w:val="left"/>
+        <w:rPr>
+          <w14:ligatures w14:val="standard"/>
+        </w:rPr>
+      </w:pPr>
+    </w:p>
+    <w:p>
+      <w:pPr>
+        <w:pStyle w:val="AckPara"/>
+        <w:jc w:val="left"/>
+        <w:rPr>
+          <w14:ligatures w14:val="standard"/>
+        </w:rPr>
+      </w:pPr>
+      <w:r>
+        <w:rPr>
+          <w14:ligatures w14:val="standard"/>
+        </w:rPr>
+        <w:t>After establishing a repository and ensuring all members in the group were able to both access the repository and build a local copy on their machines, we decided to evaluate the best order of steps to complete the remainder of the project as efficiently as possible. We have added planning as a subsection to Progress to underscore the importance of it. This subsection will only include the steps planned and executed up until the time the midterm progress report was submitted. Steps that are planned after the submission of the progress report will be added in section 6 of this report.</w:t>
+      </w:r>
+    </w:p>
+    <w:p>
+      <w:pPr>
+        <w:pStyle w:val="AckPara"/>
+        <w:jc w:val="left"/>
+        <w:rPr>
+          <w14:ligatures w14:val="standard"/>
+        </w:rPr>
+      </w:pPr>
+      <w:r>
+        <w:rPr>
+          <w14:ligatures w14:val="standard"/>
+        </w:rPr>
+        <w:tab/>
+      </w:r>
+    </w:p>
+    <w:p>
+      <w:pPr>
+        <w:pStyle w:val="AckPara"/>
+        <w:numPr>
+          <w:ilvl w:val="0"/>
+          <w:numId w:val="11"/>
+        </w:numPr>
+        <w:jc w:val="left"/>
+        <w:rPr>
+          <w14:ligatures w14:val="standard"/>
+        </w:rPr>
+      </w:pPr>
+      <w:r>
+        <w:rPr>
+          <w14:ligatures w14:val="standard"/>
+        </w:rPr>
+        <w:t>Explore pitest.org and become familiar with the PIT tool documentation and any resources available.</w:t>
+      </w:r>
+    </w:p>
+    <w:p>
+      <w:pPr>
+        <w:pStyle w:val="AckPara"/>
+        <w:numPr>
+          <w:ilvl w:val="0"/>
+          <w:numId w:val="11"/>
+        </w:numPr>
+        <w:jc w:val="left"/>
+        <w:rPr>
+          <w14:ligatures w14:val="standard"/>
+        </w:rPr>
+      </w:pPr>
+      <w:r>
+        <w:rPr>
+          <w14:ligatures w14:val="standard"/>
+        </w:rPr>
+        <w:t>Download PIT and all dependencies</w:t>
+      </w:r>
+    </w:p>
+    <w:p>
+      <w:pPr>
+        <w:pStyle w:val="AckPara"/>
+        <w:numPr>
+          <w:ilvl w:val="0"/>
+          <w:numId w:val="11"/>
+        </w:numPr>
+        <w:jc w:val="left"/>
+        <w:rPr>
+          <w14:ligatures w14:val="standard"/>
+        </w:rPr>
+      </w:pPr>
+      <w:r>
+        <w:rPr>
+          <w14:ligatures w14:val="standard"/>
+        </w:rPr>
+        <w:t>Ensure we are able to build a modified version of PIT</w:t>
+      </w:r>
+    </w:p>
+    <w:p>
+      <w:pPr>
+        <w:pStyle w:val="AckPara"/>
+        <w:numPr>
+          <w:ilvl w:val="0"/>
+          <w:numId w:val="11"/>
+        </w:numPr>
+        <w:jc w:val="left"/>
+        <w:rPr>
+          <w14:ligatures w14:val="standard"/>
+        </w:rPr>
+      </w:pPr>
+      <w:r>
+        <w:rPr>
+          <w14:ligatures w14:val="standard"/>
+        </w:rPr>
+        <w:t>Choose another project to test the modified PIT build on.</w:t>
+      </w:r>
+    </w:p>
+    <w:p>
+      <w:pPr>
+        <w:pStyle w:val="AckPara"/>
+        <w:numPr>
+          <w:ilvl w:val="0"/>
+          <w:numId w:val="11"/>
+        </w:numPr>
+        <w:jc w:val="left"/>
+        <w:rPr>
+          <w14:ligatures w14:val="standard"/>
+        </w:rPr>
+      </w:pPr>
+      <w:r>
+        <w:rPr>
+          <w14:ligatures w14:val="standard"/>
+        </w:rPr>
+        <w:t>Test the modified version of PIT on the project chosen in d.</w:t>
+      </w:r>
+    </w:p>
+    <w:p>
+      <w:pPr>
+        <w:pStyle w:val="AckPara"/>
+        <w:jc w:val="left"/>
+        <w:rPr>
+          <w14:ligatures w14:val="standard"/>
+        </w:rPr>
+      </w:pPr>
+    </w:p>
+    <w:p>
+      <w:pPr>
+        <w:pStyle w:val="AckPara"/>
+        <w:jc w:val="left"/>
+        <w:rPr>
+          <w14:ligatures w14:val="standard"/>
+        </w:rPr>
+      </w:pPr>
+    </w:p>
+    <w:p>
+      <w:pPr>
+        <w:pStyle w:val="AckPara"/>
+        <w:jc w:val="left"/>
+        <w:rPr>
+          <w:b/>
+          <w14:ligatures w14:val="standard"/>
+        </w:rPr>
+      </w:pPr>
+      <w:r>
+        <w:rPr>
+          <w:b/>
+          <w14:ligatures w14:val="standard"/>
+        </w:rPr>
+        <w:t>E</w:t>
+      </w:r>
+      <w:r>
+        <w:rPr>
+          <w:b/>
+          <w14:ligatures w14:val="standard"/>
+        </w:rPr>
+        <w:t>XPLORE</w:t>
+      </w:r>
+      <w:r>
+        <w:rPr>
+          <w:b/>
+          <w14:ligatures w14:val="standard"/>
+        </w:rPr>
+        <w:t xml:space="preserve"> </w:t>
+      </w:r>
+      <w:r>
+        <w:rPr>
+          <w:b/>
+          <w14:ligatures w14:val="standard"/>
+        </w:rPr>
+        <w:t>PITEST.ORG</w:t>
+      </w:r>
+      <w:r>
+        <w:rPr>
+          <w:b/>
+          <w14:ligatures w14:val="standard"/>
+        </w:rPr>
+        <w:t xml:space="preserve"> </w:t>
+      </w:r>
+      <w:r>
+        <w:rPr>
+          <w:b/>
+          <w14:ligatures w14:val="standard"/>
+        </w:rPr>
+        <w:t>AND</w:t>
+      </w:r>
+      <w:r>
+        <w:rPr>
+          <w:b/>
+          <w14:ligatures w14:val="standard"/>
+        </w:rPr>
+        <w:t xml:space="preserve"> </w:t>
+      </w:r>
+      <w:r>
+        <w:rPr>
+          <w:b/>
+          <w14:ligatures w14:val="standard"/>
+        </w:rPr>
+        <w:t>BECOME</w:t>
+      </w:r>
+      <w:r>
+        <w:rPr>
+          <w:b/>
+          <w14:ligatures w14:val="standard"/>
+        </w:rPr>
+        <w:t xml:space="preserve"> </w:t>
+      </w:r>
+      <w:r>
+        <w:rPr>
+          <w:b/>
+          <w14:ligatures w14:val="standard"/>
+        </w:rPr>
+        <w:t>FAMILIAR WITH THE PIT TOOL DOCUMENTATION AND ANY RESOURCES AVAILABLE</w:t>
+      </w:r>
+    </w:p>
+    <w:p>
+      <w:pPr>
+        <w:pStyle w:val="AckPara"/>
+        <w:jc w:val="left"/>
+        <w:rPr>
+          <w14:ligatures w14:val="standard"/>
+        </w:rPr>
+      </w:pPr>
+    </w:p>
+    <w:p>
+      <w:pPr>
+        <w:pStyle w:val="AckPara"/>
+        <w:jc w:val="left"/>
+        <w:rPr>
+          <w14:ligatures w14:val="standard"/>
+        </w:rPr>
+      </w:pPr>
+      <w:r>
+        <w:rPr>
+          <w14:ligatures w14:val="standard"/>
+        </w:rPr>
+        <w:t>The purpose of exploring pitest.org and the documentation for the PIT utility, was to get familiar with what resources would be available to us for the duration of the project and where those resources were located. Knowing what is available and where it is located will be crucial to the efficient implementation of this project. A brief overview of the section we noted as potentially useful follows</w:t>
+      </w:r>
+    </w:p>
+    <w:p>
+      <w:pPr>
+        <w:pStyle w:val="AckPara"/>
+        <w:jc w:val="left"/>
+        <w:rPr>
+          <w14:ligatures w14:val="standard"/>
+        </w:rPr>
+      </w:pPr>
+    </w:p>
+    <w:p>
+      <w:pPr>
+        <w:pStyle w:val="AckPara"/>
+        <w:numPr>
+          <w:ilvl w:val="0"/>
+          <w:numId w:val="12"/>
+        </w:numPr>
+        <w:jc w:val="left"/>
+        <w:rPr>
+          <w14:ligatures w14:val="standard"/>
+        </w:rPr>
+      </w:pPr>
+      <w:proofErr w:type="spellStart"/>
+      <w:r>
+        <w:rPr>
+          <w14:ligatures w14:val="standard"/>
+        </w:rPr>
+        <w:t>Quickstart</w:t>
+      </w:r>
+      <w:proofErr w:type="spellEnd"/>
+    </w:p>
+    <w:p>
+      <w:pPr>
+        <w:pStyle w:val="AckPara"/>
+        <w:numPr>
+          <w:ilvl w:val="1"/>
+          <w:numId w:val="12"/>
+        </w:numPr>
+        <w:jc w:val="left"/>
+        <w:rPr>
+          <w14:ligatures w14:val="standard"/>
+        </w:rPr>
+      </w:pPr>
+      <w:r>
+        <w:rPr>
+          <w14:ligatures w14:val="standard"/>
+        </w:rPr>
+        <w:t xml:space="preserve">The quick start section of pitest.org contains all of the information we will need to build and run the PIT utility on our local machines. It includes guides for Maven, Command Line, Ant, and </w:t>
+      </w:r>
+      <w:proofErr w:type="spellStart"/>
+      <w:r>
+        <w:rPr>
+          <w14:ligatures w14:val="standard"/>
+        </w:rPr>
+        <w:t>Gradle</w:t>
+      </w:r>
+      <w:proofErr w:type="spellEnd"/>
+      <w:r>
+        <w:rPr>
+          <w14:ligatures w14:val="standard"/>
+        </w:rPr>
+        <w:t xml:space="preserve">. Each quick start guide links to specific instructions for </w:t>
+      </w:r>
+      <w:proofErr w:type="gramStart"/>
+      <w:r>
+        <w:rPr>
+          <w14:ligatures w14:val="standard"/>
+        </w:rPr>
+        <w:t>using  the</w:t>
+      </w:r>
+      <w:proofErr w:type="gramEnd"/>
+      <w:r>
+        <w:rPr>
+          <w14:ligatures w14:val="standard"/>
+        </w:rPr>
+        <w:t xml:space="preserve"> listed frameworks.</w:t>
+      </w:r>
+    </w:p>
+    <w:p>
+      <w:pPr>
+        <w:pStyle w:val="AckPara"/>
+        <w:numPr>
+          <w:ilvl w:val="0"/>
+          <w:numId w:val="12"/>
+        </w:numPr>
+        <w:jc w:val="left"/>
+        <w:rPr>
+          <w14:ligatures w14:val="standard"/>
+        </w:rPr>
+      </w:pPr>
+      <w:r>
+        <w:rPr>
+          <w14:ligatures w14:val="standard"/>
+        </w:rPr>
+        <w:t>Basic Concepts</w:t>
+      </w:r>
+    </w:p>
+    <w:p>
+      <w:pPr>
+        <w:pStyle w:val="AckPara"/>
+        <w:numPr>
+          <w:ilvl w:val="1"/>
+          <w:numId w:val="12"/>
+        </w:numPr>
+        <w:jc w:val="left"/>
+        <w:rPr>
+          <w14:ligatures w14:val="standard"/>
+        </w:rPr>
+      </w:pPr>
+      <w:r>
+        <w:rPr>
+          <w14:ligatures w14:val="standard"/>
+        </w:rPr>
+        <w:t xml:space="preserve">An overview of the different mutation operators supplied by PIT and a description of what each one can achieve. </w:t>
+      </w:r>
+      <w:r>
+        <w:rPr>
+          <w14:ligatures w14:val="standard"/>
+        </w:rPr>
+        <w:lastRenderedPageBreak/>
+        <w:t xml:space="preserve">This section also includes </w:t>
+      </w:r>
+      <w:r>
+        <w:rPr>
+          <w14:ligatures w14:val="standard"/>
+        </w:rPr>
+        <w:t xml:space="preserve">information on what to expect when evaluating the results of tests using PIT and how to handle common errors, memory and runtime, that may occur. </w:t>
+      </w:r>
+      <w:proofErr w:type="gramStart"/>
+      <w:r>
+        <w:rPr>
+          <w14:ligatures w14:val="standard"/>
+        </w:rPr>
+        <w:t>Finally</w:t>
+      </w:r>
+      <w:proofErr w:type="gramEnd"/>
+      <w:r>
+        <w:rPr>
+          <w14:ligatures w14:val="standard"/>
+        </w:rPr>
+        <w:t xml:space="preserve"> this section concludes with a description of an experimental feature called ‘Incremental Analysis’ which may be useful for our project depending on the test project size.</w:t>
+      </w:r>
+    </w:p>
+    <w:p>
+      <w:pPr>
+        <w:pStyle w:val="AckPara"/>
+        <w:numPr>
+          <w:ilvl w:val="0"/>
+          <w:numId w:val="12"/>
+        </w:numPr>
+        <w:jc w:val="left"/>
+        <w:rPr>
+          <w14:ligatures w14:val="standard"/>
+        </w:rPr>
+      </w:pPr>
+      <w:r>
+        <w:rPr>
+          <w14:ligatures w14:val="standard"/>
+        </w:rPr>
+        <w:t xml:space="preserve">Available </w:t>
+      </w:r>
+      <w:proofErr w:type="spellStart"/>
+      <w:r>
+        <w:rPr>
+          <w14:ligatures w14:val="standard"/>
+        </w:rPr>
+        <w:t>Mutators</w:t>
+      </w:r>
+      <w:proofErr w:type="spellEnd"/>
+    </w:p>
+    <w:p>
+      <w:pPr>
+        <w:pStyle w:val="AckPara"/>
+        <w:numPr>
+          <w:ilvl w:val="1"/>
+          <w:numId w:val="12"/>
+        </w:numPr>
+        <w:jc w:val="left"/>
+        <w:rPr>
+          <w14:ligatures w14:val="standard"/>
+        </w:rPr>
+      </w:pPr>
+      <w:r>
+        <w:rPr>
+          <w14:ligatures w14:val="standard"/>
+        </w:rPr>
+        <w:t xml:space="preserve">A more detailed section at pitest.org with every </w:t>
+      </w:r>
+      <w:proofErr w:type="spellStart"/>
+      <w:r>
+        <w:rPr>
+          <w14:ligatures w14:val="standard"/>
+        </w:rPr>
+        <w:t>mutator</w:t>
+      </w:r>
+      <w:proofErr w:type="spellEnd"/>
+      <w:r>
+        <w:rPr>
+          <w14:ligatures w14:val="standard"/>
+        </w:rPr>
+        <w:t xml:space="preserve"> implemented by PIT with a detailed description of each one and what is achieved by their use.</w:t>
+      </w:r>
+    </w:p>
+    <w:p>
+      <w:pPr>
+        <w:pStyle w:val="AckPara"/>
+        <w:jc w:val="left"/>
+        <w:rPr>
+          <w14:ligatures w14:val="standard"/>
+        </w:rPr>
+      </w:pPr>
+    </w:p>
+    <w:p>
+      <w:pPr>
+        <w:pStyle w:val="AckPara"/>
+        <w:jc w:val="left"/>
+        <w:rPr>
+          <w14:ligatures w14:val="standard"/>
+        </w:rPr>
+      </w:pPr>
+    </w:p>
+    <w:p>
+      <w:pPr>
+        <w:pStyle w:val="AckPara"/>
+        <w:jc w:val="left"/>
+        <w:rPr>
+          <w:b/>
+          <w14:ligatures w14:val="standard"/>
+        </w:rPr>
+      </w:pPr>
+      <w:r>
+        <w:rPr>
+          <w:b/>
+          <w14:ligatures w14:val="standard"/>
+        </w:rPr>
+        <w:t>DOWNLOAD PIT AND ALL DEPENDENCIES</w:t>
+      </w:r>
+    </w:p>
+    <w:p>
+      <w:pPr>
+        <w:pStyle w:val="AckPara"/>
+        <w:jc w:val="left"/>
+        <w:rPr>
+          <w14:ligatures w14:val="standard"/>
+        </w:rPr>
+      </w:pPr>
       <w:bookmarkStart w:id="0" w:name="_GoBack"/>
       <w:bookmarkEnd w:id="0"/>
     </w:p>
     <w:p>
       <w:pPr>
         <w:pStyle w:val="AckPara"/>
+        <w:ind w:left="1060"/>
         <w:jc w:val="left"/>
         <w:rPr>
           <w14:ligatures w14:val="standard"/>
@@ -1203,14 +1937,49 @@
           <w:p>
             <w:pPr>
               <w:pStyle w:val="Bibentry"/>
+              <w:rPr>
+                <w:rStyle w:val="FirstName"/>
+                <w14:ligatures w14:val="standard"/>
+              </w:rPr>
             </w:pPr>
             <w:r>
               <w:rPr>
                 <w:rStyle w:val="FirstName"/>
                 <w14:ligatures w14:val="standard"/>
               </w:rPr>
-              <w:t>[11] H. Coles. 2017. “PIT.” Retrieved from http://pitest.org/.</w:t>
+              <w:t xml:space="preserve">[11] H. Coles. 2017. “PIT.” Retrieved from </w:t>
             </w:r>
+            <w:hyperlink r:id="rId13" w:history="1">
+              <w:r>
+                <w:rPr>
+                  <w:rStyle w:val="Hyperlink"/>
+                  <w:shd w:val="clear" w:color="auto" w:fill="DDDDDD"/>
+                  <w14:ligatures w14:val="standard"/>
+                </w:rPr>
+                <w:t>http://pitest.org/</w:t>
+              </w:r>
+            </w:hyperlink>
+            <w:r>
+              <w:rPr>
+                <w:rStyle w:val="FirstName"/>
+                <w14:ligatures w14:val="standard"/>
+              </w:rPr>
+              <w:t>.</w:t>
+            </w:r>
+          </w:p>
+          <w:p>
+            <w:pPr>
+              <w:pStyle w:val="Bibentry"/>
+              <w:rPr>
+                <w:rStyle w:val="FirstName"/>
+                <w14:ligatures w14:val="standard"/>
+              </w:rPr>
+            </w:pPr>
+          </w:p>
+          <w:p>
+            <w:pPr>
+              <w:pStyle w:val="Bibentry"/>
+            </w:pPr>
           </w:p>
         </w:tc>
       </w:tr>
@@ -1245,11 +2014,6 @@
           <w:p>
             <w:pPr>
               <w:pStyle w:val="Bibentry"/>
-              <w:rPr>
-                <w:rStyle w:val="FirstName"/>
-                <w:color w:val="222222"/>
-                <w:shd w:val="clear" w:color="auto" w:fill="FFFFFF"/>
-              </w:rPr>
             </w:pPr>
             <w:r>
               <w:t xml:space="preserve">Coles, Henry, Thomas Laurent, Christopher </w:t>
@@ -1287,6 +2051,21 @@
             <w:r>
               <w:t>, pp. 449-452. ACM, 2016.</w:t>
             </w:r>
+          </w:p>
+          <w:p>
+            <w:pPr>
+              <w:pStyle w:val="Bibentry"/>
+            </w:pPr>
+          </w:p>
+          <w:p>
+            <w:pPr>
+              <w:pStyle w:val="Bibentry"/>
+              <w:rPr>
+                <w:rStyle w:val="FirstName"/>
+                <w:color w:val="222222"/>
+                <w:shd w:val="clear" w:color="auto" w:fill="FFFFFF"/>
+              </w:rPr>
+            </w:pPr>
           </w:p>
         </w:tc>
       </w:tr>
@@ -1567,7 +2346,7 @@
         <w:rFonts w:ascii="Linux Biolinum" w:hAnsi="Linux Biolinum" w:cs="Linux Biolinum"/>
         <w:noProof/>
       </w:rPr>
-      <w:t>5</w:t>
+      <w:t>3</w:t>
     </w:r>
     <w:r>
       <w:rPr>
@@ -2723,6 +3502,95 @@
     </w:lvl>
   </w:abstractNum>
   <w:abstractNum w:abstractNumId="8">
+    <w:nsid w:val="6826439B"/>
+    <w:multiLevelType w:val="hybridMultilevel"/>
+    <w:tmpl w:val="3B4C59B8"/>
+    <w:lvl w:ilvl="0" w:tplc="2B40A988">
+      <w:start w:val="1"/>
+      <w:numFmt w:val="lowerLetter"/>
+      <w:lvlText w:val="%1."/>
+      <w:lvlJc w:val="left"/>
+      <w:pPr>
+        <w:ind w:left="1060" w:hanging="360"/>
+      </w:pPr>
+      <w:rPr>
+        <w:rFonts w:hint="default"/>
+      </w:rPr>
+    </w:lvl>
+    <w:lvl w:ilvl="1" w:tplc="04090019">
+      <w:start w:val="1"/>
+      <w:numFmt w:val="lowerLetter"/>
+      <w:lvlText w:val="%2."/>
+      <w:lvlJc w:val="left"/>
+      <w:pPr>
+        <w:ind w:left="1780" w:hanging="360"/>
+      </w:pPr>
+    </w:lvl>
+    <w:lvl w:ilvl="2" w:tplc="0409001B" w:tentative="1">
+      <w:start w:val="1"/>
+      <w:numFmt w:val="lowerRoman"/>
+      <w:lvlText w:val="%3."/>
+      <w:lvlJc w:val="right"/>
+      <w:pPr>
+        <w:ind w:left="2500" w:hanging="180"/>
+      </w:pPr>
+    </w:lvl>
+    <w:lvl w:ilvl="3" w:tplc="0409000F" w:tentative="1">
+      <w:start w:val="1"/>
+      <w:numFmt w:val="decimal"/>
+      <w:lvlText w:val="%4."/>
+      <w:lvlJc w:val="left"/>
+      <w:pPr>
+        <w:ind w:left="3220" w:hanging="360"/>
+      </w:pPr>
+    </w:lvl>
+    <w:lvl w:ilvl="4" w:tplc="04090019" w:tentative="1">
+      <w:start w:val="1"/>
+      <w:numFmt w:val="lowerLetter"/>
+      <w:lvlText w:val="%5."/>
+      <w:lvlJc w:val="left"/>
+      <w:pPr>
+        <w:ind w:left="3940" w:hanging="360"/>
+      </w:pPr>
+    </w:lvl>
+    <w:lvl w:ilvl="5" w:tplc="0409001B" w:tentative="1">
+      <w:start w:val="1"/>
+      <w:numFmt w:val="lowerRoman"/>
+      <w:lvlText w:val="%6."/>
+      <w:lvlJc w:val="right"/>
+      <w:pPr>
+        <w:ind w:left="4660" w:hanging="180"/>
+      </w:pPr>
+    </w:lvl>
+    <w:lvl w:ilvl="6" w:tplc="0409000F" w:tentative="1">
+      <w:start w:val="1"/>
+      <w:numFmt w:val="decimal"/>
+      <w:lvlText w:val="%7."/>
+      <w:lvlJc w:val="left"/>
+      <w:pPr>
+        <w:ind w:left="5380" w:hanging="360"/>
+      </w:pPr>
+    </w:lvl>
+    <w:lvl w:ilvl="7" w:tplc="04090019" w:tentative="1">
+      <w:start w:val="1"/>
+      <w:numFmt w:val="lowerLetter"/>
+      <w:lvlText w:val="%8."/>
+      <w:lvlJc w:val="left"/>
+      <w:pPr>
+        <w:ind w:left="6100" w:hanging="360"/>
+      </w:pPr>
+    </w:lvl>
+    <w:lvl w:ilvl="8" w:tplc="0409001B" w:tentative="1">
+      <w:start w:val="1"/>
+      <w:numFmt w:val="lowerRoman"/>
+      <w:lvlText w:val="%9."/>
+      <w:lvlJc w:val="right"/>
+      <w:pPr>
+        <w:ind w:left="6820" w:hanging="180"/>
+      </w:pPr>
+    </w:lvl>
+  </w:abstractNum>
+  <w:abstractNum w:abstractNumId="9">
     <w:nsid w:val="6B8E7CF9"/>
     <w:multiLevelType w:val="hybridMultilevel"/>
     <w:tmpl w:val="4E7C556E"/>
@@ -2839,7 +3707,96 @@
       </w:pPr>
     </w:lvl>
   </w:abstractNum>
-  <w:abstractNum w:abstractNumId="9">
+  <w:abstractNum w:abstractNumId="10">
+    <w:nsid w:val="784F3E00"/>
+    <w:multiLevelType w:val="hybridMultilevel"/>
+    <w:tmpl w:val="E6A02804"/>
+    <w:lvl w:ilvl="0" w:tplc="04090019">
+      <w:start w:val="1"/>
+      <w:numFmt w:val="lowerLetter"/>
+      <w:lvlText w:val="%1."/>
+      <w:lvlJc w:val="left"/>
+      <w:pPr>
+        <w:ind w:left="720" w:hanging="360"/>
+      </w:pPr>
+      <w:rPr>
+        <w:rFonts w:hint="default"/>
+      </w:rPr>
+    </w:lvl>
+    <w:lvl w:ilvl="1" w:tplc="04090019" w:tentative="1">
+      <w:start w:val="1"/>
+      <w:numFmt w:val="lowerLetter"/>
+      <w:lvlText w:val="%2."/>
+      <w:lvlJc w:val="left"/>
+      <w:pPr>
+        <w:ind w:left="1440" w:hanging="360"/>
+      </w:pPr>
+    </w:lvl>
+    <w:lvl w:ilvl="2" w:tplc="0409001B" w:tentative="1">
+      <w:start w:val="1"/>
+      <w:numFmt w:val="lowerRoman"/>
+      <w:lvlText w:val="%3."/>
+      <w:lvlJc w:val="right"/>
+      <w:pPr>
+        <w:ind w:left="2160" w:hanging="180"/>
+      </w:pPr>
+    </w:lvl>
+    <w:lvl w:ilvl="3" w:tplc="0409000F" w:tentative="1">
+      <w:start w:val="1"/>
+      <w:numFmt w:val="decimal"/>
+      <w:lvlText w:val="%4."/>
+      <w:lvlJc w:val="left"/>
+      <w:pPr>
+        <w:ind w:left="2880" w:hanging="360"/>
+      </w:pPr>
+    </w:lvl>
+    <w:lvl w:ilvl="4" w:tplc="04090019" w:tentative="1">
+      <w:start w:val="1"/>
+      <w:numFmt w:val="lowerLetter"/>
+      <w:lvlText w:val="%5."/>
+      <w:lvlJc w:val="left"/>
+      <w:pPr>
+        <w:ind w:left="3600" w:hanging="360"/>
+      </w:pPr>
+    </w:lvl>
+    <w:lvl w:ilvl="5" w:tplc="0409001B" w:tentative="1">
+      <w:start w:val="1"/>
+      <w:numFmt w:val="lowerRoman"/>
+      <w:lvlText w:val="%6."/>
+      <w:lvlJc w:val="right"/>
+      <w:pPr>
+        <w:ind w:left="4320" w:hanging="180"/>
+      </w:pPr>
+    </w:lvl>
+    <w:lvl w:ilvl="6" w:tplc="0409000F" w:tentative="1">
+      <w:start w:val="1"/>
+      <w:numFmt w:val="decimal"/>
+      <w:lvlText w:val="%7."/>
+      <w:lvlJc w:val="left"/>
+      <w:pPr>
+        <w:ind w:left="5040" w:hanging="360"/>
+      </w:pPr>
+    </w:lvl>
+    <w:lvl w:ilvl="7" w:tplc="04090019" w:tentative="1">
+      <w:start w:val="1"/>
+      <w:numFmt w:val="lowerLetter"/>
+      <w:lvlText w:val="%8."/>
+      <w:lvlJc w:val="left"/>
+      <w:pPr>
+        <w:ind w:left="5760" w:hanging="360"/>
+      </w:pPr>
+    </w:lvl>
+    <w:lvl w:ilvl="8" w:tplc="0409001B" w:tentative="1">
+      <w:start w:val="1"/>
+      <w:numFmt w:val="lowerRoman"/>
+      <w:lvlText w:val="%9."/>
+      <w:lvlJc w:val="right"/>
+      <w:pPr>
+        <w:ind w:left="6480" w:hanging="180"/>
+      </w:pPr>
+    </w:lvl>
+  </w:abstractNum>
+  <w:abstractNum w:abstractNumId="11">
     <w:nsid w:val="799051AC"/>
     <w:multiLevelType w:val="multilevel"/>
     <w:tmpl w:val="04090023"/>
@@ -2931,7 +3888,7 @@
     </w:lvl>
   </w:abstractNum>
   <w:num w:numId="1">
-    <w:abstractNumId w:val="9"/>
+    <w:abstractNumId w:val="11"/>
   </w:num>
   <w:num w:numId="2">
     <w:abstractNumId w:val="1"/>
@@ -2940,7 +3897,7 @@
     <w:abstractNumId w:val="0"/>
   </w:num>
   <w:num w:numId="4">
-    <w:abstractNumId w:val="8"/>
+    <w:abstractNumId w:val="9"/>
   </w:num>
   <w:num w:numId="5">
     <w:abstractNumId w:val="3"/>
@@ -2959,6 +3916,12 @@
   </w:num>
   <w:num w:numId="10">
     <w:abstractNumId w:val="5"/>
+  </w:num>
+  <w:num w:numId="11">
+    <w:abstractNumId w:val="10"/>
+  </w:num>
+  <w:num w:numId="12">
+    <w:abstractNumId w:val="8"/>
   </w:num>
   <w:numIdMacAtCleanup w:val="10"/>
 </w:numbering>
@@ -8382,7 +9345,7 @@
 </file>
 
 <file path=customXml/itemProps2.xml><?xml version="1.0" encoding="utf-8"?>
-<ds:datastoreItem xmlns:ds="http://schemas.openxmlformats.org/officeDocument/2006/customXml" ds:itemID="{83D97CBE-D9F2-3442-834E-15A1BBF87D5E}">
+<ds:datastoreItem xmlns:ds="http://schemas.openxmlformats.org/officeDocument/2006/customXml" ds:itemID="{22EFCA0D-0944-BE40-9FE3-5AD0C48DFA18}">
   <ds:schemaRefs>
     <ds:schemaRef ds:uri="http://schemas.openxmlformats.org/officeDocument/2006/bibliography"/>
   </ds:schemaRefs>

</xml_diff>

<commit_message>
Richard's changes to Midterm progresss report
</commit_message>
<xml_diff>
--- a/Midterm_Progress_Report.docx
+++ b/Midterm_Progress_Report.docx
@@ -115,6 +115,7 @@
                 <w14:ligatures w14:val="standard"/>
               </w:rPr>
             </w:pPr>
+            <w:proofErr w:type="spellStart"/>
             <w:r>
               <w:rPr>
                 <w:rStyle w:val="FirstName"/>
@@ -123,8 +124,31 @@
                 <w:szCs w:val="24"/>
                 <w14:ligatures w14:val="standard"/>
               </w:rPr>
-              <w:t>Vaishnavi Bhosale</w:t>
+              <w:t>Vaishnavi</w:t>
             </w:r>
+            <w:proofErr w:type="spellEnd"/>
+            <w:r>
+              <w:rPr>
+                <w:rStyle w:val="FirstName"/>
+                <w:rFonts w:cs="Linux Libertine"/>
+                <w:sz w:val="24"/>
+                <w:szCs w:val="24"/>
+                <w14:ligatures w14:val="standard"/>
+              </w:rPr>
+              <w:t xml:space="preserve"> </w:t>
+            </w:r>
+            <w:proofErr w:type="spellStart"/>
+            <w:r>
+              <w:rPr>
+                <w:rStyle w:val="FirstName"/>
+                <w:rFonts w:cs="Linux Libertine"/>
+                <w:sz w:val="24"/>
+                <w:szCs w:val="24"/>
+                <w14:ligatures w14:val="standard"/>
+              </w:rPr>
+              <w:t>Bhosale</w:t>
+            </w:r>
+            <w:proofErr w:type="spellEnd"/>
             <w:r>
               <w:rPr>
                 <w14:ligatures w14:val="standard"/>
@@ -422,7 +446,27 @@
           <w:szCs w:val="18"/>
           <w:shd w:val="clear" w:color="auto" w:fill="FFFFFF"/>
         </w:rPr>
-        <w:t xml:space="preserve">, Mutators, </w:t>
+        <w:t xml:space="preserve">, </w:t>
+      </w:r>
+      <w:proofErr w:type="spellStart"/>
+      <w:r>
+        <w:rPr>
+          <w:rFonts w:cs="Linux Libertine"/>
+          <w:color w:val="000000"/>
+          <w:szCs w:val="18"/>
+          <w:shd w:val="clear" w:color="auto" w:fill="FFFFFF"/>
+        </w:rPr>
+        <w:t>Mutators</w:t>
+      </w:r>
+      <w:proofErr w:type="spellEnd"/>
+      <w:r>
+        <w:rPr>
+          <w:rFonts w:cs="Linux Libertine"/>
+          <w:color w:val="000000"/>
+          <w:szCs w:val="18"/>
+          <w:shd w:val="clear" w:color="auto" w:fill="FFFFFF"/>
+        </w:rPr>
+        <w:t xml:space="preserve">, </w:t>
       </w:r>
       <w:r>
         <w:rPr>
@@ -649,6 +693,8 @@
       <w:r>
         <w:t>a.</w:t>
       </w:r>
+      <w:bookmarkStart w:id="0" w:name="_GoBack"/>
+      <w:bookmarkEnd w:id="0"/>
       <w:r>
         <w:tab/>
       </w:r>
@@ -671,14 +717,27 @@
         <w:tab/>
       </w:r>
       <w:r>
-        <w:t xml:space="preserve">OBBN: Replaces the operators &amp; by | and vice versa, e.g., a&amp;b </w:t>
+        <w:t xml:space="preserve">OBBN: Replaces the operators &amp; by | and vice versa, e.g., </w:t>
+      </w:r>
+      <w:proofErr w:type="spellStart"/>
+      <w:r>
+        <w:t>a&amp;b</w:t>
+      </w:r>
+      <w:proofErr w:type="spellEnd"/>
+      <w:r>
+        <w:t xml:space="preserve"> </w:t>
       </w:r>
       <w:r>
         <w:t>becomes</w:t>
       </w:r>
       <w:r>
-        <w:t xml:space="preserve"> a|b</w:t>
-      </w:r>
+        <w:t xml:space="preserve"> </w:t>
+      </w:r>
+      <w:proofErr w:type="spellStart"/>
+      <w:r>
+        <w:t>a|b</w:t>
+      </w:r>
+      <w:proofErr w:type="spellEnd"/>
     </w:p>
     <w:p>
       <w:pPr>
@@ -779,7 +838,15 @@
         <w:tab/>
       </w:r>
       <w:r>
-        <w:t>CRCR: Replaces a constant a with its negation, or with 1, 0, a + 1, a – 1, e.g., a</w:t>
+        <w:t xml:space="preserve">CRCR: Replaces a constant </w:t>
+      </w:r>
+      <w:proofErr w:type="spellStart"/>
+      <w:r>
+        <w:t>a</w:t>
+      </w:r>
+      <w:proofErr w:type="spellEnd"/>
+      <w:r>
+        <w:t xml:space="preserve"> with its negation, or with 1, 0, a + 1, a – 1, e.g., a</w:t>
       </w:r>
       <w:r>
         <w:t xml:space="preserve"> becomes</w:t>
@@ -862,7 +929,15 @@
         <w:t xml:space="preserve"> </w:t>
       </w:r>
       <w:r>
-        <w:t xml:space="preserve">build tools like Maven, Ant, Gradle and </w:t>
+        <w:t xml:space="preserve">build tools like Maven, Ant, </w:t>
+      </w:r>
+      <w:proofErr w:type="spellStart"/>
+      <w:r>
+        <w:t>Gradle</w:t>
+      </w:r>
+      <w:proofErr w:type="spellEnd"/>
+      <w:r>
+        <w:t xml:space="preserve"> and </w:t>
       </w:r>
       <w:r>
         <w:t xml:space="preserve">integrated </w:t>
@@ -1047,7 +1122,15 @@
         <w:pStyle w:val="AckPara"/>
       </w:pPr>
       <w:r>
-        <w:t>Where, P = Program under test, TS = Test suite, Kn = number</w:t>
+        <w:t xml:space="preserve">Where, P = Program under test, TS = Test suite, </w:t>
+      </w:r>
+      <w:proofErr w:type="spellStart"/>
+      <w:r>
+        <w:t>Kn</w:t>
+      </w:r>
+      <w:proofErr w:type="spellEnd"/>
+      <w:r>
+        <w:t xml:space="preserve"> = number</w:t>
       </w:r>
     </w:p>
     <w:p>
@@ -1055,7 +1138,15 @@
         <w:pStyle w:val="AckPara"/>
       </w:pPr>
       <w:r>
-        <w:t>of Killed mutants, M = total number of Mutants, En = number</w:t>
+        <w:t xml:space="preserve">of Killed mutants, M = total number of Mutants, </w:t>
+      </w:r>
+      <w:proofErr w:type="spellStart"/>
+      <w:r>
+        <w:t>En</w:t>
+      </w:r>
+      <w:proofErr w:type="spellEnd"/>
+      <w:r>
+        <w:t xml:space="preserve"> = number</w:t>
       </w:r>
     </w:p>
     <w:p>
@@ -1085,10 +1176,7 @@
         <w:t> </w:t>
       </w:r>
       <w:r>
-        <w:t>Progress</w:t>
-      </w:r>
-      <w:r>
-        <w:t xml:space="preserve"> </w:t>
+        <w:t xml:space="preserve">Progress </w:t>
       </w:r>
     </w:p>
     <w:p>
@@ -1168,7 +1256,40 @@
         <w:pStyle w:val="AckPara"/>
       </w:pPr>
       <w:r>
-        <w:t>The repository we chose to use was git. We chose git because everyone in the group was familiar with it. Because everyone was familiar with it, we would not have to spend a lot of effort on learning a new repository.</w:t>
+        <w:t xml:space="preserve">The repository we chose to use was </w:t>
+      </w:r>
+      <w:proofErr w:type="spellStart"/>
+      <w:r>
+        <w:t>git</w:t>
+      </w:r>
+      <w:proofErr w:type="spellEnd"/>
+      <w:r>
+        <w:t xml:space="preserve">, rather than Subversion or TFS because the entire team was familiar with </w:t>
+      </w:r>
+      <w:proofErr w:type="spellStart"/>
+      <w:r>
+        <w:t>git</w:t>
+      </w:r>
+      <w:proofErr w:type="spellEnd"/>
+      <w:r>
+        <w:t xml:space="preserve">, and because PIT is housed at </w:t>
+      </w:r>
+      <w:proofErr w:type="spellStart"/>
+      <w:r>
+        <w:t>Github</w:t>
+      </w:r>
+      <w:proofErr w:type="spellEnd"/>
+      <w:r>
+        <w:t xml:space="preserve">.  This allowed us to use a single repository for all our work.  In addition, </w:t>
+      </w:r>
+      <w:r>
+        <w:t>everyone in the group was familiar with it</w:t>
+      </w:r>
+      <w:r>
+        <w:t xml:space="preserve"> and </w:t>
+      </w:r>
+      <w:r>
+        <w:t>we would not have to spend a lot of effort on learning a new repository.</w:t>
       </w:r>
     </w:p>
     <w:p>
@@ -1181,11 +1302,8 @@
         <w:pStyle w:val="AckPara"/>
       </w:pPr>
       <w:r>
-        <w:t xml:space="preserve">The project guidelines also required we host our repository, so that everyone in the group could access the most up to date source code and documentation, and also so the project could be </w:t>
-      </w:r>
-      <w:r>
         <w:lastRenderedPageBreak/>
-        <w:t xml:space="preserve">evaluated by the TA on submission. Rather than hosting the repository ourselves, we elected to use Github. </w:t>
+        <w:t xml:space="preserve">The project guidelines also required we host our repository, so that everyone in the group could access the most up to date source code and documentation, and also so the project could be evaluated by the TA on submission. </w:t>
       </w:r>
     </w:p>
     <w:p>
@@ -1221,7 +1339,6 @@
           <w:b/>
         </w:rPr>
       </w:pPr>
-      <w:bookmarkStart w:id="0" w:name="_GoBack"/>
       <w:r>
         <w:rPr>
           <w:b/>
@@ -1229,7 +1346,6 @@
         <w:t>PLANNING</w:t>
       </w:r>
     </w:p>
-    <w:bookmarkEnd w:id="0"/>
     <w:p>
       <w:pPr>
         <w:pStyle w:val="AckPara"/>
@@ -1256,7 +1372,7 @@
         <w:pStyle w:val="AckPara"/>
         <w:numPr>
           <w:ilvl w:val="0"/>
-          <w:numId w:val="11"/>
+          <w:numId w:val="19"/>
         </w:numPr>
       </w:pPr>
       <w:r>
@@ -1268,7 +1384,7 @@
         <w:pStyle w:val="AckPara"/>
         <w:numPr>
           <w:ilvl w:val="0"/>
-          <w:numId w:val="11"/>
+          <w:numId w:val="19"/>
         </w:numPr>
       </w:pPr>
       <w:r>
@@ -1280,7 +1396,7 @@
         <w:pStyle w:val="AckPara"/>
         <w:numPr>
           <w:ilvl w:val="0"/>
-          <w:numId w:val="11"/>
+          <w:numId w:val="19"/>
         </w:numPr>
       </w:pPr>
       <w:r>
@@ -1308,61 +1424,7 @@
         <w:rPr>
           <w:b/>
         </w:rPr>
-        <w:t>E</w:t>
-      </w:r>
-      <w:r>
-        <w:rPr>
-          <w:b/>
-        </w:rPr>
-        <w:t>XPLORE</w:t>
-      </w:r>
-      <w:r>
-        <w:rPr>
-          <w:b/>
-        </w:rPr>
-        <w:t xml:space="preserve"> </w:t>
-      </w:r>
-      <w:r>
-        <w:rPr>
-          <w:b/>
-        </w:rPr>
-        <w:t>PITEST.ORG</w:t>
-      </w:r>
-      <w:r>
-        <w:rPr>
-          <w:b/>
-        </w:rPr>
-        <w:t xml:space="preserve"> </w:t>
-      </w:r>
-      <w:r>
-        <w:rPr>
-          <w:b/>
-        </w:rPr>
-        <w:t>AND</w:t>
-      </w:r>
-      <w:r>
-        <w:rPr>
-          <w:b/>
-        </w:rPr>
-        <w:t xml:space="preserve"> </w:t>
-      </w:r>
-      <w:r>
-        <w:rPr>
-          <w:b/>
-        </w:rPr>
-        <w:t>BECOME</w:t>
-      </w:r>
-      <w:r>
-        <w:rPr>
-          <w:b/>
-        </w:rPr>
-        <w:t xml:space="preserve"> </w:t>
-      </w:r>
-      <w:r>
-        <w:rPr>
-          <w:b/>
-        </w:rPr>
-        <w:t>FAMILIAR WITH THE PIT TOOL DOCUMENTATION AND ANY RESOURCES AVAILABLE</w:t>
+        <w:t>EXPLORE PITEST.ORG AND BECOME FAMILIAR WITH THE PIT TOOL DOCUMENTATION AND ANY RESOURCES AVAILABLE</w:t>
       </w:r>
     </w:p>
     <w:p>
@@ -1391,9 +1453,11 @@
           <w:numId w:val="12"/>
         </w:numPr>
       </w:pPr>
+      <w:proofErr w:type="spellStart"/>
       <w:r>
         <w:t>Quickstart</w:t>
       </w:r>
+      <w:proofErr w:type="spellEnd"/>
     </w:p>
     <w:p>
       <w:pPr>
@@ -1404,7 +1468,23 @@
         </w:numPr>
       </w:pPr>
       <w:r>
-        <w:t>The quick start section of pitest.org contains all of the information we will need to build and run the PIT utility on our local machines. It includes guides for Maven, Command Line, Ant, and Gradle. Each quick start guide links to specific instructions for using  the listed frameworks.</w:t>
+        <w:t xml:space="preserve">The quick start section of pitest.org contains all of the information we will need to build and run the PIT utility on our local machines. It includes guides for Maven, Command Line, Ant, and </w:t>
+      </w:r>
+      <w:proofErr w:type="spellStart"/>
+      <w:r>
+        <w:t>Gradle</w:t>
+      </w:r>
+      <w:proofErr w:type="spellEnd"/>
+      <w:r>
+        <w:t xml:space="preserve">. Each quick start guide links to specific instructions for </w:t>
+      </w:r>
+      <w:proofErr w:type="gramStart"/>
+      <w:r>
+        <w:t>using  the</w:t>
+      </w:r>
+      <w:proofErr w:type="gramEnd"/>
+      <w:r>
+        <w:t xml:space="preserve"> listed frameworks.</w:t>
       </w:r>
     </w:p>
     <w:p>
@@ -1431,12 +1511,25 @@
         <w:t xml:space="preserve">An overview of the different mutation operators supplied by PIT and a description of what each one can achieve. This section also includes </w:t>
       </w:r>
       <w:r>
-        <w:t xml:space="preserve">information on what to expect when evaluating the results of tests using PIT and how to handle common errors, memory and </w:t>
+        <w:t xml:space="preserve">information on what to expect when evaluating the results of tests using PIT and how to handle common errors, memory and runtime, that may occur. </w:t>
+      </w:r>
+      <w:proofErr w:type="gramStart"/>
+      <w:r>
+        <w:t>Finally</w:t>
+      </w:r>
+      <w:proofErr w:type="gramEnd"/>
+      <w:r>
+        <w:t xml:space="preserve"> this section concludes with a description of an experimental feature called </w:t>
       </w:r>
       <w:r>
         <w:lastRenderedPageBreak/>
-        <w:t>runtime, that may occur. Finally this section concludes with a description of an experimental feature called ‘Incremental Analysis’ which may be useful for our project depending on the test project size.</w:t>
-      </w:r>
+        <w:t>‘Incremental Analysis’ which may be useful for our project depending on the test project size.</w:t>
+      </w:r>
+    </w:p>
+    <w:p>
+      <w:pPr>
+        <w:pStyle w:val="AckPara"/>
+      </w:pPr>
     </w:p>
     <w:p>
       <w:pPr>
@@ -1447,8 +1540,13 @@
         </w:numPr>
       </w:pPr>
       <w:r>
-        <w:t>Available Mutators</w:t>
-      </w:r>
+        <w:t xml:space="preserve">Available </w:t>
+      </w:r>
+      <w:proofErr w:type="spellStart"/>
+      <w:r>
+        <w:t>Mutators</w:t>
+      </w:r>
+      <w:proofErr w:type="spellEnd"/>
     </w:p>
     <w:p>
       <w:pPr>
@@ -1459,13 +1557,16 @@
         </w:numPr>
       </w:pPr>
       <w:r>
-        <w:t>A more detailed section at pitest.org with every mutator implemented by PIT with a detailed description of each one and what is achieved by their use.</w:t>
-      </w:r>
-    </w:p>
-    <w:p>
-      <w:pPr>
-        <w:pStyle w:val="AckPara"/>
-      </w:pPr>
+        <w:t xml:space="preserve">A more detailed section at pitest.org with every </w:t>
+      </w:r>
+      <w:proofErr w:type="spellStart"/>
+      <w:r>
+        <w:t>mutator</w:t>
+      </w:r>
+      <w:proofErr w:type="spellEnd"/>
+      <w:r>
+        <w:t xml:space="preserve"> implemented by PIT with a detailed description of each one and what is achieved by their use.</w:t>
+      </w:r>
     </w:p>
     <w:p>
       <w:pPr>
@@ -1509,7 +1610,31 @@
         <w:pStyle w:val="AckPara"/>
       </w:pPr>
       <w:r>
-        <w:t xml:space="preserve">To complete this step we first needed to locate a copy of the PIT source code. Pitest.org contains a link to the git repository where PIT is hosted. Using this we were able to clone a copy of the source code  from a repository owned by hcoles located here  </w:t>
+        <w:t xml:space="preserve">To complete this </w:t>
+      </w:r>
+      <w:proofErr w:type="gramStart"/>
+      <w:r>
+        <w:t>step</w:t>
+      </w:r>
+      <w:proofErr w:type="gramEnd"/>
+      <w:r>
+        <w:t xml:space="preserve"> we first needed to locate a copy of the PIT source code. Pitest.org contains a link to the </w:t>
+      </w:r>
+      <w:proofErr w:type="spellStart"/>
+      <w:r>
+        <w:t>git</w:t>
+      </w:r>
+      <w:proofErr w:type="spellEnd"/>
+      <w:r>
+        <w:t xml:space="preserve"> repository where PIT is hosted. Using this we were able to clone a copy of the source code  from a repository owned by </w:t>
+      </w:r>
+      <w:proofErr w:type="spellStart"/>
+      <w:r>
+        <w:t>hcoles</w:t>
+      </w:r>
+      <w:proofErr w:type="spellEnd"/>
+      <w:r>
+        <w:t xml:space="preserve"> located here  </w:t>
       </w:r>
       <w:hyperlink r:id="rId13" w:history="1">
         <w:r>
@@ -1534,7 +1659,15 @@
         <w:pStyle w:val="AckPara"/>
       </w:pPr>
       <w:r>
-        <w:t xml:space="preserve">After downloading the copy of PIT we removed the git files from the repository and moved the source code over to a group </w:t>
+        <w:t xml:space="preserve">After downloading the copy of PIT we removed the </w:t>
+      </w:r>
+      <w:proofErr w:type="spellStart"/>
+      <w:r>
+        <w:t>git</w:t>
+      </w:r>
+      <w:proofErr w:type="spellEnd"/>
+      <w:r>
+        <w:t xml:space="preserve"> files from the repository and moved the source code over to a group </w:t>
       </w:r>
       <w:r>
         <w:t>member’s</w:t>
@@ -1567,8 +1700,14 @@
     <w:p>
       <w:pPr>
         <w:pStyle w:val="AckPara"/>
-      </w:pPr>
-      <w:r>
+        <w:rPr>
+          <w:b/>
+        </w:rPr>
+      </w:pPr>
+      <w:r>
+        <w:rPr>
+          <w:b/>
+        </w:rPr>
         <w:t>ENSURE WE ARE ABLE TO BUILD A MODIFIED VERSION OF PIT</w:t>
       </w:r>
     </w:p>
@@ -1582,7 +1721,15 @@
         <w:pStyle w:val="AckPara"/>
       </w:pPr>
       <w:r>
-        <w:t xml:space="preserve">After downloading PIT we needed to be sure we were comfortable with the build process that would need to be completed after making the modifications necessary to augment with additional operators. </w:t>
+        <w:t xml:space="preserve">After downloading </w:t>
+      </w:r>
+      <w:proofErr w:type="gramStart"/>
+      <w:r>
+        <w:t>PIT</w:t>
+      </w:r>
+      <w:proofErr w:type="gramEnd"/>
+      <w:r>
+        <w:t xml:space="preserve"> we needed to be sure we were comfortable with the build process that would need to be completed after making the modifications necessary to augment with additional operators. </w:t>
       </w:r>
     </w:p>
     <w:p>
@@ -1608,23 +1755,20 @@
         <w:pStyle w:val="AckPara"/>
       </w:pPr>
       <w:r>
-        <w:t xml:space="preserve">After modifying the source code for PIT and adding two additional operators the group member was able to rebuild PIT using tools available in the IntelliJ IDE. The build was successful, </w:t>
-      </w:r>
+        <w:t>After modifying the source code for PIT and adding two additional operators the group member was able to rebuild PIT using tools available in the IntelliJ IDE. The build was successful, so at this point we assume we have what we need to continue our work on this project and list below, in section 6, the next steps to do so.</w:t>
+      </w:r>
+    </w:p>
+    <w:p>
+      <w:pPr>
+        <w:pStyle w:val="AckPara"/>
+      </w:pPr>
+    </w:p>
+    <w:p>
+      <w:pPr>
+        <w:pStyle w:val="Head1"/>
+      </w:pPr>
       <w:r>
         <w:lastRenderedPageBreak/>
-        <w:t>so at this point we assume we have what we need to continue our work on this project and list below, in section 6, the next steps to do so.</w:t>
-      </w:r>
-    </w:p>
-    <w:p>
-      <w:pPr>
-        <w:pStyle w:val="AckPara"/>
-      </w:pPr>
-    </w:p>
-    <w:p>
-      <w:pPr>
-        <w:pStyle w:val="Head1"/>
-      </w:pPr>
-      <w:r>
         <w:t>5</w:t>
       </w:r>
       <w:r>
@@ -1634,10 +1778,7 @@
         <w:t> </w:t>
       </w:r>
       <w:r>
-        <w:t>Further Plan</w:t>
-      </w:r>
-      <w:r>
-        <w:t xml:space="preserve"> </w:t>
+        <w:t xml:space="preserve">Further Plan </w:t>
       </w:r>
     </w:p>
     <w:p>
@@ -1654,7 +1795,15 @@
         <w:t xml:space="preserve">become comfortable with PIT </w:t>
       </w:r>
       <w:r>
-        <w:t>and the documentation and resources available to use for PIT. Our next steps are aimed at completing the augmentation of PIT and finally running more than 50 tests with it on no less than five real world projects from Github with at least 1000 lines of code or more. Steps we will take to complete the remainder of this project follow.</w:t>
+        <w:t xml:space="preserve">and the documentation and resources available to use for PIT. Our next steps are aimed at completing the augmentation of PIT and finally running more than 50 tests with it on no less than five real world projects from </w:t>
+      </w:r>
+      <w:proofErr w:type="spellStart"/>
+      <w:r>
+        <w:t>Github</w:t>
+      </w:r>
+      <w:proofErr w:type="spellEnd"/>
+      <w:r>
+        <w:t xml:space="preserve"> with at least 1000 lines of code or more. Steps we will take to complete the remainder of this project follow.</w:t>
       </w:r>
     </w:p>
     <w:p>
@@ -1662,12 +1811,17 @@
         <w:pStyle w:val="AckPara"/>
         <w:numPr>
           <w:ilvl w:val="0"/>
-          <w:numId w:val="13"/>
+          <w:numId w:val="18"/>
         </w:numPr>
       </w:pPr>
       <w:r>
-        <w:t>Choose a project off of Github</w:t>
-      </w:r>
+        <w:t xml:space="preserve">Choose a project off of </w:t>
+      </w:r>
+      <w:proofErr w:type="spellStart"/>
+      <w:r>
+        <w:t>Github</w:t>
+      </w:r>
+      <w:proofErr w:type="spellEnd"/>
       <w:r>
         <w:t xml:space="preserve"> to test the modified PIT build on.</w:t>
       </w:r>
@@ -1677,7 +1831,7 @@
         <w:pStyle w:val="AckPara"/>
         <w:numPr>
           <w:ilvl w:val="0"/>
-          <w:numId w:val="13"/>
+          <w:numId w:val="18"/>
         </w:numPr>
       </w:pPr>
       <w:r>
@@ -1689,7 +1843,7 @@
         <w:pStyle w:val="AckPara"/>
         <w:numPr>
           <w:ilvl w:val="0"/>
-          <w:numId w:val="13"/>
+          <w:numId w:val="18"/>
         </w:numPr>
       </w:pPr>
       <w:r>
@@ -1704,7 +1858,7 @@
         <w:pStyle w:val="AckPara"/>
         <w:numPr>
           <w:ilvl w:val="0"/>
-          <w:numId w:val="13"/>
+          <w:numId w:val="18"/>
         </w:numPr>
       </w:pPr>
       <w:r>
@@ -1716,7 +1870,7 @@
         <w:pStyle w:val="AckPara"/>
         <w:numPr>
           <w:ilvl w:val="0"/>
-          <w:numId w:val="13"/>
+          <w:numId w:val="18"/>
         </w:numPr>
       </w:pPr>
       <w:r>
@@ -1784,7 +1938,15 @@
         <w:pStyle w:val="AckPara"/>
       </w:pPr>
       <w:r>
-        <w:t>To complete this step we intend on adding all of the additions included in our original proposal to PIT.</w:t>
+        <w:t xml:space="preserve">To complete this </w:t>
+      </w:r>
+      <w:proofErr w:type="gramStart"/>
+      <w:r>
+        <w:t>step</w:t>
+      </w:r>
+      <w:proofErr w:type="gramEnd"/>
+      <w:r>
+        <w:t xml:space="preserve"> we intend on adding all of the additions included in our original proposal to PIT.</w:t>
       </w:r>
     </w:p>
     <w:p>
@@ -1822,7 +1984,15 @@
         <w:pStyle w:val="AckPara"/>
       </w:pPr>
       <w:r>
-        <w:t xml:space="preserve">We will use this step to locate viable projects from Github that may be used in our final results. We intend on locating </w:t>
+        <w:t xml:space="preserve">We will use this step to locate viable projects from </w:t>
+      </w:r>
+      <w:proofErr w:type="spellStart"/>
+      <w:r>
+        <w:t>Github</w:t>
+      </w:r>
+      <w:proofErr w:type="spellEnd"/>
+      <w:r>
+        <w:t xml:space="preserve"> that may be used in our final results. We intend on locating </w:t>
       </w:r>
       <w:r>
         <w:t>7-10, while only 5 are required, because we want to be sure we have additional projects ready if one of the five we need to use is not compatible with PIT.</w:t>
@@ -1869,16 +2039,9 @@
     <w:p>
       <w:pPr>
         <w:pStyle w:val="AckPara"/>
-      </w:pPr>
-    </w:p>
-    <w:p>
-      <w:pPr>
-        <w:pStyle w:val="AckPara"/>
-      </w:pPr>
-    </w:p>
-    <w:p>
-      <w:pPr>
-        <w:pStyle w:val="AckPara"/>
+        <w:rPr>
+          <w:b/>
+        </w:rPr>
       </w:pPr>
     </w:p>
     <w:p>
@@ -1892,7 +2055,6 @@
         <w:rPr>
           <w:b/>
         </w:rPr>
-        <w:lastRenderedPageBreak/>
         <w:t>R</w:t>
       </w:r>
       <w:r>
@@ -1930,6 +2092,7 @@
         <w:pStyle w:val="Head1"/>
       </w:pPr>
       <w:r>
+        <w:lastRenderedPageBreak/>
         <w:t>REFERENCES</w:t>
       </w:r>
     </w:p>
@@ -2055,7 +2218,31 @@
               <w:pStyle w:val="Bibentry"/>
             </w:pPr>
             <w:r>
-              <w:t>Coles, Henry, Thomas Laurent, Christopher Henard, Mike Papadakis, and Anthony Ventresque. "PIT: a practical mutation testing tool for Java." In </w:t>
+              <w:t xml:space="preserve">Coles, Henry, Thomas Laurent, Christopher </w:t>
+            </w:r>
+            <w:proofErr w:type="spellStart"/>
+            <w:r>
+              <w:t>Henard</w:t>
+            </w:r>
+            <w:proofErr w:type="spellEnd"/>
+            <w:r>
+              <w:t xml:space="preserve">, Mike </w:t>
+            </w:r>
+            <w:proofErr w:type="spellStart"/>
+            <w:r>
+              <w:t>Papadakis</w:t>
+            </w:r>
+            <w:proofErr w:type="spellEnd"/>
+            <w:r>
+              <w:t xml:space="preserve">, and Anthony </w:t>
+            </w:r>
+            <w:proofErr w:type="spellStart"/>
+            <w:r>
+              <w:t>Ventresque</w:t>
+            </w:r>
+            <w:proofErr w:type="spellEnd"/>
+            <w:r>
+              <w:t>. "PIT: a practical mutation testing tool for Java." In </w:t>
             </w:r>
             <w:r>
               <w:rPr>
@@ -2142,7 +2329,33 @@
                 <w:szCs w:val="14"/>
                 <w:shd w:val="clear" w:color="auto" w:fill="F1F4F5"/>
               </w:rPr>
-              <w:t>2015 4th International Conference on Reliability, Infocom Technologies and Optimization (ICRITO) (Trends and Future Directions)</w:t>
+              <w:t xml:space="preserve">2015 4th International Conference on Reliability, </w:t>
+            </w:r>
+            <w:proofErr w:type="spellStart"/>
+            <w:r>
+              <w:rPr>
+                <w:rFonts w:asciiTheme="minorHAnsi" w:eastAsia="Times New Roman" w:hAnsiTheme="minorHAnsi" w:cs="Times New Roman"/>
+                <w:i/>
+                <w:iCs/>
+                <w:color w:val="000000"/>
+                <w:sz w:val="14"/>
+                <w:szCs w:val="14"/>
+                <w:shd w:val="clear" w:color="auto" w:fill="F1F4F5"/>
+              </w:rPr>
+              <w:t>Infocom</w:t>
+            </w:r>
+            <w:proofErr w:type="spellEnd"/>
+            <w:r>
+              <w:rPr>
+                <w:rFonts w:asciiTheme="minorHAnsi" w:eastAsia="Times New Roman" w:hAnsiTheme="minorHAnsi" w:cs="Times New Roman"/>
+                <w:i/>
+                <w:iCs/>
+                <w:color w:val="000000"/>
+                <w:sz w:val="14"/>
+                <w:szCs w:val="14"/>
+                <w:shd w:val="clear" w:color="auto" w:fill="F1F4F5"/>
+              </w:rPr>
+              <w:t xml:space="preserve"> Technologies and Optimization (ICRITO) (Trends and Future Directions)</w:t>
             </w:r>
             <w:r>
               <w:rPr>
@@ -2422,6 +2635,95 @@
 <file path=word/numbering.xml><?xml version="1.0" encoding="utf-8"?>
 <w:numbering xmlns:wpc="http://schemas.microsoft.com/office/word/2010/wordprocessingCanvas" xmlns:mo="http://schemas.microsoft.com/office/mac/office/2008/main" xmlns:mc="http://schemas.openxmlformats.org/markup-compatibility/2006" xmlns:mv="urn:schemas-microsoft-com:mac:vml" xmlns:o="urn:schemas-microsoft-com:office:office" xmlns:r="http://schemas.openxmlformats.org/officeDocument/2006/relationships" xmlns:m="http://schemas.openxmlformats.org/officeDocument/2006/math" xmlns:v="urn:schemas-microsoft-com:vml" xmlns:wp14="http://schemas.microsoft.com/office/word/2010/wordprocessingDrawing" xmlns:wp="http://schemas.openxmlformats.org/drawingml/2006/wordprocessingDrawing" xmlns:w10="urn:schemas-microsoft-com:office:word" xmlns:w="http://schemas.openxmlformats.org/wordprocessingml/2006/main" xmlns:w14="http://schemas.microsoft.com/office/word/2010/wordml" xmlns:w15="http://schemas.microsoft.com/office/word/2012/wordml" xmlns:wpg="http://schemas.microsoft.com/office/word/2010/wordprocessingGroup" xmlns:wpi="http://schemas.microsoft.com/office/word/2010/wordprocessingInk" xmlns:wne="http://schemas.microsoft.com/office/word/2006/wordml" xmlns:wps="http://schemas.microsoft.com/office/word/2010/wordprocessingShape" mc:Ignorable="w14 w15 wp14">
   <w:abstractNum w:abstractNumId="0">
+    <w:nsid w:val="0AFF1A38"/>
+    <w:multiLevelType w:val="hybridMultilevel"/>
+    <w:tmpl w:val="066CADAE"/>
+    <w:lvl w:ilvl="0" w:tplc="0409000F">
+      <w:start w:val="1"/>
+      <w:numFmt w:val="decimal"/>
+      <w:lvlText w:val="%1."/>
+      <w:lvlJc w:val="left"/>
+      <w:pPr>
+        <w:ind w:left="720" w:hanging="360"/>
+      </w:pPr>
+      <w:rPr>
+        <w:rFonts w:hint="default"/>
+      </w:rPr>
+    </w:lvl>
+    <w:lvl w:ilvl="1" w:tplc="04090019" w:tentative="1">
+      <w:start w:val="1"/>
+      <w:numFmt w:val="lowerLetter"/>
+      <w:lvlText w:val="%2."/>
+      <w:lvlJc w:val="left"/>
+      <w:pPr>
+        <w:ind w:left="1440" w:hanging="360"/>
+      </w:pPr>
+    </w:lvl>
+    <w:lvl w:ilvl="2" w:tplc="0409001B" w:tentative="1">
+      <w:start w:val="1"/>
+      <w:numFmt w:val="lowerRoman"/>
+      <w:lvlText w:val="%3."/>
+      <w:lvlJc w:val="right"/>
+      <w:pPr>
+        <w:ind w:left="2160" w:hanging="180"/>
+      </w:pPr>
+    </w:lvl>
+    <w:lvl w:ilvl="3" w:tplc="0409000F" w:tentative="1">
+      <w:start w:val="1"/>
+      <w:numFmt w:val="decimal"/>
+      <w:lvlText w:val="%4."/>
+      <w:lvlJc w:val="left"/>
+      <w:pPr>
+        <w:ind w:left="2880" w:hanging="360"/>
+      </w:pPr>
+    </w:lvl>
+    <w:lvl w:ilvl="4" w:tplc="04090019" w:tentative="1">
+      <w:start w:val="1"/>
+      <w:numFmt w:val="lowerLetter"/>
+      <w:lvlText w:val="%5."/>
+      <w:lvlJc w:val="left"/>
+      <w:pPr>
+        <w:ind w:left="3600" w:hanging="360"/>
+      </w:pPr>
+    </w:lvl>
+    <w:lvl w:ilvl="5" w:tplc="0409001B" w:tentative="1">
+      <w:start w:val="1"/>
+      <w:numFmt w:val="lowerRoman"/>
+      <w:lvlText w:val="%6."/>
+      <w:lvlJc w:val="right"/>
+      <w:pPr>
+        <w:ind w:left="4320" w:hanging="180"/>
+      </w:pPr>
+    </w:lvl>
+    <w:lvl w:ilvl="6" w:tplc="0409000F" w:tentative="1">
+      <w:start w:val="1"/>
+      <w:numFmt w:val="decimal"/>
+      <w:lvlText w:val="%7."/>
+      <w:lvlJc w:val="left"/>
+      <w:pPr>
+        <w:ind w:left="5040" w:hanging="360"/>
+      </w:pPr>
+    </w:lvl>
+    <w:lvl w:ilvl="7" w:tplc="04090019" w:tentative="1">
+      <w:start w:val="1"/>
+      <w:numFmt w:val="lowerLetter"/>
+      <w:lvlText w:val="%8."/>
+      <w:lvlJc w:val="left"/>
+      <w:pPr>
+        <w:ind w:left="5760" w:hanging="360"/>
+      </w:pPr>
+    </w:lvl>
+    <w:lvl w:ilvl="8" w:tplc="0409001B" w:tentative="1">
+      <w:start w:val="1"/>
+      <w:numFmt w:val="lowerRoman"/>
+      <w:lvlText w:val="%9."/>
+      <w:lvlJc w:val="right"/>
+      <w:pPr>
+        <w:ind w:left="6480" w:hanging="180"/>
+      </w:pPr>
+    </w:lvl>
+  </w:abstractNum>
+  <w:abstractNum w:abstractNumId="1">
     <w:nsid w:val="0C664F4F"/>
     <w:multiLevelType w:val="hybridMultilevel"/>
     <w:tmpl w:val="E6A02804"/>
@@ -2510,7 +2812,7 @@
       </w:pPr>
     </w:lvl>
   </w:abstractNum>
-  <w:abstractNum w:abstractNumId="1">
+  <w:abstractNum w:abstractNumId="2">
     <w:nsid w:val="0C7E5D2E"/>
     <w:multiLevelType w:val="hybridMultilevel"/>
     <w:tmpl w:val="E920FF82"/>
@@ -2627,7 +2929,7 @@
       </w:pPr>
     </w:lvl>
   </w:abstractNum>
-  <w:abstractNum w:abstractNumId="2">
+  <w:abstractNum w:abstractNumId="3">
     <w:nsid w:val="2D170EA7"/>
     <w:multiLevelType w:val="multilevel"/>
     <w:tmpl w:val="09B48B1C"/>
@@ -2762,7 +3064,7 @@
       </w:rPr>
     </w:lvl>
   </w:abstractNum>
-  <w:abstractNum w:abstractNumId="3">
+  <w:abstractNum w:abstractNumId="4">
     <w:nsid w:val="34BF3E54"/>
     <w:multiLevelType w:val="multilevel"/>
     <w:tmpl w:val="BAFE31E0"/>
@@ -2903,7 +3205,7 @@
       </w:rPr>
     </w:lvl>
   </w:abstractNum>
-  <w:abstractNum w:abstractNumId="4">
+  <w:abstractNum w:abstractNumId="5">
     <w:nsid w:val="3BE3428D"/>
     <w:multiLevelType w:val="hybridMultilevel"/>
     <w:tmpl w:val="E6A02804"/>
@@ -2992,7 +3294,7 @@
       </w:pPr>
     </w:lvl>
   </w:abstractNum>
-  <w:abstractNum w:abstractNumId="5">
+  <w:abstractNum w:abstractNumId="6">
     <w:nsid w:val="46876897"/>
     <w:multiLevelType w:val="hybridMultilevel"/>
     <w:tmpl w:val="9284396A"/>
@@ -3109,7 +3411,7 @@
       </w:pPr>
     </w:lvl>
   </w:abstractNum>
-  <w:abstractNum w:abstractNumId="6">
+  <w:abstractNum w:abstractNumId="7">
     <w:nsid w:val="50133595"/>
     <w:multiLevelType w:val="hybridMultilevel"/>
     <w:tmpl w:val="E6A02804"/>
@@ -3198,7 +3500,7 @@
       </w:pPr>
     </w:lvl>
   </w:abstractNum>
-  <w:abstractNum w:abstractNumId="7">
+  <w:abstractNum w:abstractNumId="8">
     <w:nsid w:val="54730906"/>
     <w:multiLevelType w:val="hybridMultilevel"/>
     <w:tmpl w:val="E6A02804"/>
@@ -3287,7 +3589,7 @@
       </w:pPr>
     </w:lvl>
   </w:abstractNum>
-  <w:abstractNum w:abstractNumId="8">
+  <w:abstractNum w:abstractNumId="9">
     <w:nsid w:val="554B53A5"/>
     <w:multiLevelType w:val="multilevel"/>
     <w:tmpl w:val="1A2C5E10"/>
@@ -3428,7 +3730,7 @@
       </w:rPr>
     </w:lvl>
   </w:abstractNum>
-  <w:abstractNum w:abstractNumId="9">
+  <w:abstractNum w:abstractNumId="10">
     <w:nsid w:val="55863873"/>
     <w:multiLevelType w:val="hybridMultilevel"/>
     <w:tmpl w:val="E6A02804"/>
@@ -3517,7 +3819,7 @@
       </w:pPr>
     </w:lvl>
   </w:abstractNum>
-  <w:abstractNum w:abstractNumId="10">
+  <w:abstractNum w:abstractNumId="11">
     <w:nsid w:val="612D4DC5"/>
     <w:multiLevelType w:val="hybridMultilevel"/>
     <w:tmpl w:val="C13A82DE"/>
@@ -3631,7 +3933,7 @@
       </w:rPr>
     </w:lvl>
   </w:abstractNum>
-  <w:abstractNum w:abstractNumId="11">
+  <w:abstractNum w:abstractNumId="12">
     <w:nsid w:val="6204797A"/>
     <w:multiLevelType w:val="hybridMultilevel"/>
     <w:tmpl w:val="E97A8A70"/>
@@ -3748,7 +4050,7 @@
       </w:pPr>
     </w:lvl>
   </w:abstractNum>
-  <w:abstractNum w:abstractNumId="12">
+  <w:abstractNum w:abstractNumId="13">
     <w:nsid w:val="67445E99"/>
     <w:multiLevelType w:val="multilevel"/>
     <w:tmpl w:val="9F46EC34"/>
@@ -3889,96 +4191,96 @@
       </w:rPr>
     </w:lvl>
   </w:abstractNum>
-  <w:abstractNum w:abstractNumId="13">
+  <w:abstractNum w:abstractNumId="14">
     <w:nsid w:val="6826439B"/>
-    <w:multiLevelType w:val="hybridMultilevel"/>
-    <w:tmpl w:val="3B4C59B8"/>
-    <w:lvl w:ilvl="0" w:tplc="2B40A988">
-      <w:start w:val="1"/>
-      <w:numFmt w:val="lowerLetter"/>
+    <w:multiLevelType w:val="multilevel"/>
+    <w:tmpl w:val="A192F846"/>
+    <w:lvl w:ilvl="0">
+      <w:start w:val="1"/>
+      <w:numFmt w:val="decimal"/>
       <w:lvlText w:val="%1."/>
       <w:lvlJc w:val="left"/>
       <w:pPr>
-        <w:ind w:left="1060" w:hanging="360"/>
+        <w:ind w:left="360" w:hanging="360"/>
       </w:pPr>
       <w:rPr>
         <w:rFonts w:hint="default"/>
       </w:rPr>
     </w:lvl>
-    <w:lvl w:ilvl="1" w:tplc="04090019">
+    <w:lvl w:ilvl="1">
       <w:start w:val="1"/>
       <w:numFmt w:val="lowerLetter"/>
       <w:lvlText w:val="%2."/>
       <w:lvlJc w:val="left"/>
       <w:pPr>
-        <w:ind w:left="1780" w:hanging="360"/>
-      </w:pPr>
-    </w:lvl>
-    <w:lvl w:ilvl="2" w:tplc="0409001B" w:tentative="1">
-      <w:start w:val="1"/>
-      <w:numFmt w:val="lowerRoman"/>
-      <w:lvlText w:val="%3."/>
-      <w:lvlJc w:val="right"/>
-      <w:pPr>
-        <w:ind w:left="2500" w:hanging="180"/>
-      </w:pPr>
-    </w:lvl>
-    <w:lvl w:ilvl="3" w:tplc="0409000F" w:tentative="1">
+        <w:ind w:left="720" w:hanging="360"/>
+      </w:pPr>
+    </w:lvl>
+    <w:lvl w:ilvl="2">
       <w:start w:val="1"/>
       <w:numFmt w:val="decimal"/>
-      <w:lvlText w:val="%4."/>
-      <w:lvlJc w:val="left"/>
-      <w:pPr>
-        <w:ind w:left="3220" w:hanging="360"/>
-      </w:pPr>
-    </w:lvl>
-    <w:lvl w:ilvl="4" w:tplc="04090019" w:tentative="1">
-      <w:start w:val="1"/>
-      <w:numFmt w:val="lowerLetter"/>
-      <w:lvlText w:val="%5."/>
-      <w:lvlJc w:val="left"/>
-      <w:pPr>
-        <w:ind w:left="3940" w:hanging="360"/>
-      </w:pPr>
-    </w:lvl>
-    <w:lvl w:ilvl="5" w:tplc="0409001B" w:tentative="1">
-      <w:start w:val="1"/>
-      <w:numFmt w:val="lowerRoman"/>
-      <w:lvlText w:val="%6."/>
-      <w:lvlJc w:val="right"/>
-      <w:pPr>
-        <w:ind w:left="4660" w:hanging="180"/>
-      </w:pPr>
-    </w:lvl>
-    <w:lvl w:ilvl="6" w:tplc="0409000F" w:tentative="1">
+      <w:lvlText w:val="%1.%2.%3."/>
+      <w:lvlJc w:val="left"/>
+      <w:pPr>
+        <w:ind w:left="1224" w:hanging="504"/>
+      </w:pPr>
+    </w:lvl>
+    <w:lvl w:ilvl="3">
       <w:start w:val="1"/>
       <w:numFmt w:val="decimal"/>
-      <w:lvlText w:val="%7."/>
-      <w:lvlJc w:val="left"/>
-      <w:pPr>
-        <w:ind w:left="5380" w:hanging="360"/>
-      </w:pPr>
-    </w:lvl>
-    <w:lvl w:ilvl="7" w:tplc="04090019" w:tentative="1">
-      <w:start w:val="1"/>
-      <w:numFmt w:val="lowerLetter"/>
-      <w:lvlText w:val="%8."/>
-      <w:lvlJc w:val="left"/>
-      <w:pPr>
-        <w:ind w:left="6100" w:hanging="360"/>
-      </w:pPr>
-    </w:lvl>
-    <w:lvl w:ilvl="8" w:tplc="0409001B" w:tentative="1">
-      <w:start w:val="1"/>
-      <w:numFmt w:val="lowerRoman"/>
-      <w:lvlText w:val="%9."/>
-      <w:lvlJc w:val="right"/>
-      <w:pPr>
-        <w:ind w:left="6820" w:hanging="180"/>
+      <w:lvlText w:val="%1.%2.%3.%4."/>
+      <w:lvlJc w:val="left"/>
+      <w:pPr>
+        <w:ind w:left="1728" w:hanging="648"/>
+      </w:pPr>
+    </w:lvl>
+    <w:lvl w:ilvl="4">
+      <w:start w:val="1"/>
+      <w:numFmt w:val="decimal"/>
+      <w:lvlText w:val="%1.%2.%3.%4.%5."/>
+      <w:lvlJc w:val="left"/>
+      <w:pPr>
+        <w:ind w:left="2232" w:hanging="792"/>
+      </w:pPr>
+    </w:lvl>
+    <w:lvl w:ilvl="5">
+      <w:start w:val="1"/>
+      <w:numFmt w:val="decimal"/>
+      <w:lvlText w:val="%1.%2.%3.%4.%5.%6."/>
+      <w:lvlJc w:val="left"/>
+      <w:pPr>
+        <w:ind w:left="2736" w:hanging="936"/>
+      </w:pPr>
+    </w:lvl>
+    <w:lvl w:ilvl="6">
+      <w:start w:val="1"/>
+      <w:numFmt w:val="decimal"/>
+      <w:lvlText w:val="%1.%2.%3.%4.%5.%6.%7."/>
+      <w:lvlJc w:val="left"/>
+      <w:pPr>
+        <w:ind w:left="3240" w:hanging="1080"/>
+      </w:pPr>
+    </w:lvl>
+    <w:lvl w:ilvl="7">
+      <w:start w:val="1"/>
+      <w:numFmt w:val="decimal"/>
+      <w:lvlText w:val="%1.%2.%3.%4.%5.%6.%7.%8."/>
+      <w:lvlJc w:val="left"/>
+      <w:pPr>
+        <w:ind w:left="3744" w:hanging="1224"/>
+      </w:pPr>
+    </w:lvl>
+    <w:lvl w:ilvl="8">
+      <w:start w:val="1"/>
+      <w:numFmt w:val="decimal"/>
+      <w:lvlText w:val="%1.%2.%3.%4.%5.%6.%7.%8.%9."/>
+      <w:lvlJc w:val="left"/>
+      <w:pPr>
+        <w:ind w:left="4320" w:hanging="1440"/>
       </w:pPr>
     </w:lvl>
   </w:abstractNum>
-  <w:abstractNum w:abstractNumId="14">
+  <w:abstractNum w:abstractNumId="15">
     <w:nsid w:val="6B8E7CF9"/>
     <w:multiLevelType w:val="hybridMultilevel"/>
     <w:tmpl w:val="4E7C556E"/>
@@ -4095,7 +4397,96 @@
       </w:pPr>
     </w:lvl>
   </w:abstractNum>
-  <w:abstractNum w:abstractNumId="15">
+  <w:abstractNum w:abstractNumId="16">
+    <w:nsid w:val="73316169"/>
+    <w:multiLevelType w:val="hybridMultilevel"/>
+    <w:tmpl w:val="87728242"/>
+    <w:lvl w:ilvl="0" w:tplc="0409000F">
+      <w:start w:val="1"/>
+      <w:numFmt w:val="decimal"/>
+      <w:lvlText w:val="%1."/>
+      <w:lvlJc w:val="left"/>
+      <w:pPr>
+        <w:ind w:left="720" w:hanging="360"/>
+      </w:pPr>
+      <w:rPr>
+        <w:rFonts w:hint="default"/>
+      </w:rPr>
+    </w:lvl>
+    <w:lvl w:ilvl="1" w:tplc="04090019" w:tentative="1">
+      <w:start w:val="1"/>
+      <w:numFmt w:val="lowerLetter"/>
+      <w:lvlText w:val="%2."/>
+      <w:lvlJc w:val="left"/>
+      <w:pPr>
+        <w:ind w:left="1440" w:hanging="360"/>
+      </w:pPr>
+    </w:lvl>
+    <w:lvl w:ilvl="2" w:tplc="0409001B" w:tentative="1">
+      <w:start w:val="1"/>
+      <w:numFmt w:val="lowerRoman"/>
+      <w:lvlText w:val="%3."/>
+      <w:lvlJc w:val="right"/>
+      <w:pPr>
+        <w:ind w:left="2160" w:hanging="180"/>
+      </w:pPr>
+    </w:lvl>
+    <w:lvl w:ilvl="3" w:tplc="0409000F" w:tentative="1">
+      <w:start w:val="1"/>
+      <w:numFmt w:val="decimal"/>
+      <w:lvlText w:val="%4."/>
+      <w:lvlJc w:val="left"/>
+      <w:pPr>
+        <w:ind w:left="2880" w:hanging="360"/>
+      </w:pPr>
+    </w:lvl>
+    <w:lvl w:ilvl="4" w:tplc="04090019" w:tentative="1">
+      <w:start w:val="1"/>
+      <w:numFmt w:val="lowerLetter"/>
+      <w:lvlText w:val="%5."/>
+      <w:lvlJc w:val="left"/>
+      <w:pPr>
+        <w:ind w:left="3600" w:hanging="360"/>
+      </w:pPr>
+    </w:lvl>
+    <w:lvl w:ilvl="5" w:tplc="0409001B" w:tentative="1">
+      <w:start w:val="1"/>
+      <w:numFmt w:val="lowerRoman"/>
+      <w:lvlText w:val="%6."/>
+      <w:lvlJc w:val="right"/>
+      <w:pPr>
+        <w:ind w:left="4320" w:hanging="180"/>
+      </w:pPr>
+    </w:lvl>
+    <w:lvl w:ilvl="6" w:tplc="0409000F" w:tentative="1">
+      <w:start w:val="1"/>
+      <w:numFmt w:val="decimal"/>
+      <w:lvlText w:val="%7."/>
+      <w:lvlJc w:val="left"/>
+      <w:pPr>
+        <w:ind w:left="5040" w:hanging="360"/>
+      </w:pPr>
+    </w:lvl>
+    <w:lvl w:ilvl="7" w:tplc="04090019" w:tentative="1">
+      <w:start w:val="1"/>
+      <w:numFmt w:val="lowerLetter"/>
+      <w:lvlText w:val="%8."/>
+      <w:lvlJc w:val="left"/>
+      <w:pPr>
+        <w:ind w:left="5760" w:hanging="360"/>
+      </w:pPr>
+    </w:lvl>
+    <w:lvl w:ilvl="8" w:tplc="0409001B" w:tentative="1">
+      <w:start w:val="1"/>
+      <w:numFmt w:val="lowerRoman"/>
+      <w:lvlText w:val="%9."/>
+      <w:lvlJc w:val="right"/>
+      <w:pPr>
+        <w:ind w:left="6480" w:hanging="180"/>
+      </w:pPr>
+    </w:lvl>
+  </w:abstractNum>
+  <w:abstractNum w:abstractNumId="17">
     <w:nsid w:val="784F3E00"/>
     <w:multiLevelType w:val="hybridMultilevel"/>
     <w:tmpl w:val="E6A02804"/>
@@ -4184,7 +4575,7 @@
       </w:pPr>
     </w:lvl>
   </w:abstractNum>
-  <w:abstractNum w:abstractNumId="16">
+  <w:abstractNum w:abstractNumId="18">
     <w:nsid w:val="799051AC"/>
     <w:multiLevelType w:val="multilevel"/>
     <w:tmpl w:val="04090023"/>
@@ -4276,55 +4667,61 @@
     </w:lvl>
   </w:abstractNum>
   <w:num w:numId="1">
+    <w:abstractNumId w:val="18"/>
+  </w:num>
+  <w:num w:numId="2">
+    <w:abstractNumId w:val="3"/>
+  </w:num>
+  <w:num w:numId="3">
+    <w:abstractNumId w:val="2"/>
+  </w:num>
+  <w:num w:numId="4">
+    <w:abstractNumId w:val="15"/>
+  </w:num>
+  <w:num w:numId="5">
+    <w:abstractNumId w:val="6"/>
+  </w:num>
+  <w:num w:numId="6">
+    <w:abstractNumId w:val="4"/>
+  </w:num>
+  <w:num w:numId="7">
+    <w:abstractNumId w:val="13"/>
+  </w:num>
+  <w:num w:numId="8">
+    <w:abstractNumId w:val="9"/>
+  </w:num>
+  <w:num w:numId="9">
+    <w:abstractNumId w:val="12"/>
+  </w:num>
+  <w:num w:numId="10">
+    <w:abstractNumId w:val="11"/>
+  </w:num>
+  <w:num w:numId="11">
+    <w:abstractNumId w:val="17"/>
+  </w:num>
+  <w:num w:numId="12">
+    <w:abstractNumId w:val="14"/>
+  </w:num>
+  <w:num w:numId="13">
+    <w:abstractNumId w:val="1"/>
+  </w:num>
+  <w:num w:numId="14">
+    <w:abstractNumId w:val="5"/>
+  </w:num>
+  <w:num w:numId="15">
+    <w:abstractNumId w:val="10"/>
+  </w:num>
+  <w:num w:numId="16">
+    <w:abstractNumId w:val="8"/>
+  </w:num>
+  <w:num w:numId="17">
+    <w:abstractNumId w:val="7"/>
+  </w:num>
+  <w:num w:numId="18">
     <w:abstractNumId w:val="16"/>
   </w:num>
-  <w:num w:numId="2">
-    <w:abstractNumId w:val="2"/>
-  </w:num>
-  <w:num w:numId="3">
-    <w:abstractNumId w:val="1"/>
-  </w:num>
-  <w:num w:numId="4">
-    <w:abstractNumId w:val="14"/>
-  </w:num>
-  <w:num w:numId="5">
-    <w:abstractNumId w:val="5"/>
-  </w:num>
-  <w:num w:numId="6">
-    <w:abstractNumId w:val="3"/>
-  </w:num>
-  <w:num w:numId="7">
-    <w:abstractNumId w:val="12"/>
-  </w:num>
-  <w:num w:numId="8">
-    <w:abstractNumId w:val="8"/>
-  </w:num>
-  <w:num w:numId="9">
-    <w:abstractNumId w:val="11"/>
-  </w:num>
-  <w:num w:numId="10">
-    <w:abstractNumId w:val="10"/>
-  </w:num>
-  <w:num w:numId="11">
-    <w:abstractNumId w:val="15"/>
-  </w:num>
-  <w:num w:numId="12">
-    <w:abstractNumId w:val="13"/>
-  </w:num>
-  <w:num w:numId="13">
+  <w:num w:numId="19">
     <w:abstractNumId w:val="0"/>
-  </w:num>
-  <w:num w:numId="14">
-    <w:abstractNumId w:val="4"/>
-  </w:num>
-  <w:num w:numId="15">
-    <w:abstractNumId w:val="9"/>
-  </w:num>
-  <w:num w:numId="16">
-    <w:abstractNumId w:val="7"/>
-  </w:num>
-  <w:num w:numId="17">
-    <w:abstractNumId w:val="6"/>
   </w:num>
   <w:numIdMacAtCleanup w:val="10"/>
 </w:numbering>
@@ -9747,7 +10144,7 @@
 </file>
 
 <file path=customXml/itemProps2.xml><?xml version="1.0" encoding="utf-8"?>
-<ds:datastoreItem xmlns:ds="http://schemas.openxmlformats.org/officeDocument/2006/customXml" ds:itemID="{3AC8F76D-9D27-D14A-BE44-A45CB29160E7}">
+<ds:datastoreItem xmlns:ds="http://schemas.openxmlformats.org/officeDocument/2006/customXml" ds:itemID="{43656AFD-901E-DC49-A3A6-85C452DF55A6}">
   <ds:schemaRefs>
     <ds:schemaRef ds:uri="http://schemas.openxmlformats.org/officeDocument/2006/bibliography"/>
   </ds:schemaRefs>

</xml_diff>